<commit_message>
Revising architecture to HAL over DRIVER
Focusing on the LED Array and the Core Matrix to flesh out the concepts related to architecture, and revising the associated sets of files.
</commit_message>
<xml_diff>
--- a/Documentation/Software Block Diagram.docx
+++ b/Documentation/Software Block Diagram.docx
@@ -192,80 +192,7 @@
         <mc:AlternateContent>
           <mc:Choice Requires="wps">
             <w:drawing>
-              <wp:anchor distT="0" distB="0" distL="114300" distR="114300" simplePos="0" relativeHeight="251782144" behindDoc="0" locked="0" layoutInCell="1" allowOverlap="1" wp14:anchorId="2D14CF0F" wp14:editId="68B0DFA8">
-                <wp:simplePos x="0" y="0"/>
-                <wp:positionH relativeFrom="column">
-                  <wp:posOffset>4894580</wp:posOffset>
-                </wp:positionH>
-                <wp:positionV relativeFrom="paragraph">
-                  <wp:posOffset>2639695</wp:posOffset>
-                </wp:positionV>
-                <wp:extent cx="0" cy="1174750"/>
-                <wp:effectExtent l="76200" t="25400" r="50800" b="31750"/>
-                <wp:wrapNone/>
-                <wp:docPr id="50" name="Straight Arrow Connector 50"/>
-                <wp:cNvGraphicFramePr/>
-                <a:graphic xmlns:a="http://schemas.openxmlformats.org/drawingml/2006/main">
-                  <a:graphicData uri="http://schemas.microsoft.com/office/word/2010/wordprocessingShape">
-                    <wps:wsp>
-                      <wps:cNvCnPr/>
-                      <wps:spPr>
-                        <a:xfrm flipV="1">
-                          <a:off x="0" y="0"/>
-                          <a:ext cx="0" cy="1174750"/>
-                        </a:xfrm>
-                        <a:prstGeom prst="straightConnector1">
-                          <a:avLst/>
-                        </a:prstGeom>
-                        <a:ln w="38100">
-                          <a:headEnd type="triangle"/>
-                          <a:tailEnd type="triangle"/>
-                        </a:ln>
-                      </wps:spPr>
-                      <wps:style>
-                        <a:lnRef idx="1">
-                          <a:schemeClr val="accent6"/>
-                        </a:lnRef>
-                        <a:fillRef idx="0">
-                          <a:schemeClr val="accent6"/>
-                        </a:fillRef>
-                        <a:effectRef idx="0">
-                          <a:schemeClr val="accent6"/>
-                        </a:effectRef>
-                        <a:fontRef idx="minor">
-                          <a:schemeClr val="tx1"/>
-                        </a:fontRef>
-                      </wps:style>
-                      <wps:bodyPr/>
-                    </wps:wsp>
-                  </a:graphicData>
-                </a:graphic>
-                <wp14:sizeRelH relativeFrom="margin">
-                  <wp14:pctWidth>0</wp14:pctWidth>
-                </wp14:sizeRelH>
-                <wp14:sizeRelV relativeFrom="margin">
-                  <wp14:pctHeight>0</wp14:pctHeight>
-                </wp14:sizeRelV>
-              </wp:anchor>
-            </w:drawing>
-          </mc:Choice>
-          <mc:Fallback>
-            <w:pict>
-              <v:shape w14:anchorId="087060E8" id="Straight Arrow Connector 50" o:spid="_x0000_s1026" type="#_x0000_t32" style="position:absolute;margin-left:385.4pt;margin-top:207.85pt;width:0;height:92.5pt;flip:y;z-index:251782144;visibility:visible;mso-wrap-style:square;mso-width-percent:0;mso-height-percent:0;mso-wrap-distance-left:9pt;mso-wrap-distance-top:0;mso-wrap-distance-right:9pt;mso-wrap-distance-bottom:0;mso-position-horizontal:absolute;mso-position-horizontal-relative:text;mso-position-vertical:absolute;mso-position-vertical-relative:text;mso-width-percent:0;mso-height-percent:0;mso-width-relative:margin;mso-height-relative:margin" o:gfxdata="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" strokecolor="#70ad47 [3209]" strokeweight="3pt">
-                <v:stroke startarrow="block" endarrow="block" joinstyle="miter"/>
-              </v:shape>
-            </w:pict>
-          </mc:Fallback>
-        </mc:AlternateContent>
-      </w:r>
-      <w:r>
-        <w:rPr>
-          <w:noProof/>
-        </w:rPr>
-        <mc:AlternateContent>
-          <mc:Choice Requires="wps">
-            <w:drawing>
-              <wp:anchor distT="0" distB="0" distL="114300" distR="114300" simplePos="0" relativeHeight="251788288" behindDoc="0" locked="0" layoutInCell="1" allowOverlap="1" wp14:anchorId="6C29C1A2" wp14:editId="41973DF8">
+              <wp:anchor distT="0" distB="0" distL="114300" distR="114300" simplePos="0" relativeHeight="251788288" behindDoc="0" locked="0" layoutInCell="1" allowOverlap="1" wp14:anchorId="6C29C1A2" wp14:editId="0D380EDB">
                 <wp:simplePos x="0" y="0"/>
                 <wp:positionH relativeFrom="column">
                   <wp:posOffset>793750</wp:posOffset>
@@ -324,7 +251,11 @@
           </mc:Choice>
           <mc:Fallback>
             <w:pict>
-              <v:shape w14:anchorId="7A493B95" id="Straight Arrow Connector 71" o:spid="_x0000_s1026" type="#_x0000_t32" style="position:absolute;margin-left:62.5pt;margin-top:244.4pt;width:0;height:55.7pt;flip:y;z-index:251788288;visibility:visible;mso-wrap-style:square;mso-width-percent:0;mso-height-percent:0;mso-wrap-distance-left:9pt;mso-wrap-distance-top:0;mso-wrap-distance-right:9pt;mso-wrap-distance-bottom:0;mso-position-horizontal:absolute;mso-position-horizontal-relative:text;mso-position-vertical:absolute;mso-position-vertical-relative:text;mso-width-percent:0;mso-height-percent:0;mso-width-relative:margin;mso-height-relative:margin" o:gfxdata="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" strokecolor="#ed7d31 [3205]" strokeweight="3pt">
+              <v:shapetype w14:anchorId="75D45EE8" id="_x0000_t32" coordsize="21600,21600" o:spt="32" o:oned="t" path="m,l21600,21600e" filled="f">
+                <v:path arrowok="t" fillok="f" o:connecttype="none"/>
+                <o:lock v:ext="edit" shapetype="t"/>
+              </v:shapetype>
+              <v:shape id="Straight Arrow Connector 71" o:spid="_x0000_s1026" type="#_x0000_t32" style="position:absolute;margin-left:62.5pt;margin-top:244.4pt;width:0;height:55.7pt;flip:y;z-index:251788288;visibility:visible;mso-wrap-style:square;mso-width-percent:0;mso-height-percent:0;mso-wrap-distance-left:9pt;mso-wrap-distance-top:0;mso-wrap-distance-right:9pt;mso-wrap-distance-bottom:0;mso-position-horizontal:absolute;mso-position-horizontal-relative:text;mso-position-vertical:absolute;mso-position-vertical-relative:text;mso-width-percent:0;mso-height-percent:0;mso-width-relative:margin;mso-height-relative:margin" o:gfxdata="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" strokecolor="#ed7d31 [3205]" strokeweight="3pt">
                 <v:stroke startarrow="block" joinstyle="miter"/>
               </v:shape>
             </w:pict>
@@ -556,155 +487,7 @@
         <mc:AlternateContent>
           <mc:Choice Requires="wps">
             <w:drawing>
-              <wp:anchor distT="0" distB="0" distL="114300" distR="114300" simplePos="0" relativeHeight="251777024" behindDoc="0" locked="0" layoutInCell="1" allowOverlap="1" wp14:anchorId="7205D068" wp14:editId="5380202E">
-                <wp:simplePos x="0" y="0"/>
-                <wp:positionH relativeFrom="column">
-                  <wp:posOffset>6464300</wp:posOffset>
-                </wp:positionH>
-                <wp:positionV relativeFrom="paragraph">
-                  <wp:posOffset>2570480</wp:posOffset>
-                </wp:positionV>
-                <wp:extent cx="0" cy="1272540"/>
-                <wp:effectExtent l="76200" t="12700" r="63500" b="35560"/>
-                <wp:wrapNone/>
-                <wp:docPr id="41" name="Straight Arrow Connector 41"/>
-                <wp:cNvGraphicFramePr/>
-                <a:graphic xmlns:a="http://schemas.openxmlformats.org/drawingml/2006/main">
-                  <a:graphicData uri="http://schemas.microsoft.com/office/word/2010/wordprocessingShape">
-                    <wps:wsp>
-                      <wps:cNvCnPr/>
-                      <wps:spPr>
-                        <a:xfrm flipV="1">
-                          <a:off x="0" y="0"/>
-                          <a:ext cx="0" cy="1272540"/>
-                        </a:xfrm>
-                        <a:prstGeom prst="straightConnector1">
-                          <a:avLst/>
-                        </a:prstGeom>
-                        <a:ln w="38100">
-                          <a:headEnd type="triangle"/>
-                          <a:tailEnd type="none"/>
-                        </a:ln>
-                      </wps:spPr>
-                      <wps:style>
-                        <a:lnRef idx="1">
-                          <a:schemeClr val="accent4"/>
-                        </a:lnRef>
-                        <a:fillRef idx="0">
-                          <a:schemeClr val="accent4"/>
-                        </a:fillRef>
-                        <a:effectRef idx="0">
-                          <a:schemeClr val="accent4"/>
-                        </a:effectRef>
-                        <a:fontRef idx="minor">
-                          <a:schemeClr val="tx1"/>
-                        </a:fontRef>
-                      </wps:style>
-                      <wps:bodyPr/>
-                    </wps:wsp>
-                  </a:graphicData>
-                </a:graphic>
-                <wp14:sizeRelH relativeFrom="margin">
-                  <wp14:pctWidth>0</wp14:pctWidth>
-                </wp14:sizeRelH>
-                <wp14:sizeRelV relativeFrom="margin">
-                  <wp14:pctHeight>0</wp14:pctHeight>
-                </wp14:sizeRelV>
-              </wp:anchor>
-            </w:drawing>
-          </mc:Choice>
-          <mc:Fallback>
-            <w:pict>
-              <v:shape w14:anchorId="03CAC1F1" id="Straight Arrow Connector 41" o:spid="_x0000_s1026" type="#_x0000_t32" style="position:absolute;margin-left:509pt;margin-top:202.4pt;width:0;height:100.2pt;flip:y;z-index:251777024;visibility:visible;mso-wrap-style:square;mso-width-percent:0;mso-height-percent:0;mso-wrap-distance-left:9pt;mso-wrap-distance-top:0;mso-wrap-distance-right:9pt;mso-wrap-distance-bottom:0;mso-position-horizontal:absolute;mso-position-horizontal-relative:text;mso-position-vertical:absolute;mso-position-vertical-relative:text;mso-width-percent:0;mso-height-percent:0;mso-width-relative:margin;mso-height-relative:margin" o:gfxdata="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" strokecolor="#ffc000 [3207]" strokeweight="3pt">
-                <v:stroke startarrow="block" joinstyle="miter"/>
-              </v:shape>
-            </w:pict>
-          </mc:Fallback>
-        </mc:AlternateContent>
-      </w:r>
-      <w:r>
-        <w:rPr>
-          <w:noProof/>
-        </w:rPr>
-        <mc:AlternateContent>
-          <mc:Choice Requires="wps">
-            <w:drawing>
-              <wp:anchor distT="0" distB="0" distL="114300" distR="114300" simplePos="0" relativeHeight="251768832" behindDoc="0" locked="0" layoutInCell="1" allowOverlap="1" wp14:anchorId="7DFC3823" wp14:editId="1DE01DB7">
-                <wp:simplePos x="0" y="0"/>
-                <wp:positionH relativeFrom="column">
-                  <wp:posOffset>5727065</wp:posOffset>
-                </wp:positionH>
-                <wp:positionV relativeFrom="paragraph">
-                  <wp:posOffset>2567940</wp:posOffset>
-                </wp:positionV>
-                <wp:extent cx="0" cy="1247140"/>
-                <wp:effectExtent l="76200" t="0" r="50800" b="35560"/>
-                <wp:wrapNone/>
-                <wp:docPr id="40" name="Straight Arrow Connector 40"/>
-                <wp:cNvGraphicFramePr/>
-                <a:graphic xmlns:a="http://schemas.openxmlformats.org/drawingml/2006/main">
-                  <a:graphicData uri="http://schemas.microsoft.com/office/word/2010/wordprocessingShape">
-                    <wps:wsp>
-                      <wps:cNvCnPr/>
-                      <wps:spPr>
-                        <a:xfrm flipH="1">
-                          <a:off x="0" y="0"/>
-                          <a:ext cx="0" cy="1247140"/>
-                        </a:xfrm>
-                        <a:prstGeom prst="straightConnector1">
-                          <a:avLst/>
-                        </a:prstGeom>
-                        <a:ln w="38100">
-                          <a:solidFill>
-                            <a:srgbClr val="0070C0"/>
-                          </a:solidFill>
-                          <a:tailEnd type="triangle"/>
-                        </a:ln>
-                      </wps:spPr>
-                      <wps:style>
-                        <a:lnRef idx="1">
-                          <a:schemeClr val="accent1"/>
-                        </a:lnRef>
-                        <a:fillRef idx="0">
-                          <a:schemeClr val="accent1"/>
-                        </a:fillRef>
-                        <a:effectRef idx="0">
-                          <a:schemeClr val="accent1"/>
-                        </a:effectRef>
-                        <a:fontRef idx="minor">
-                          <a:schemeClr val="tx1"/>
-                        </a:fontRef>
-                      </wps:style>
-                      <wps:bodyPr/>
-                    </wps:wsp>
-                  </a:graphicData>
-                </a:graphic>
-                <wp14:sizeRelH relativeFrom="margin">
-                  <wp14:pctWidth>0</wp14:pctWidth>
-                </wp14:sizeRelH>
-                <wp14:sizeRelV relativeFrom="margin">
-                  <wp14:pctHeight>0</wp14:pctHeight>
-                </wp14:sizeRelV>
-              </wp:anchor>
-            </w:drawing>
-          </mc:Choice>
-          <mc:Fallback>
-            <w:pict>
-              <v:shape w14:anchorId="6AA552A1" id="Straight Arrow Connector 40" o:spid="_x0000_s1026" type="#_x0000_t32" style="position:absolute;margin-left:450.95pt;margin-top:202.2pt;width:0;height:98.2pt;flip:x;z-index:251768832;visibility:visible;mso-wrap-style:square;mso-width-percent:0;mso-height-percent:0;mso-wrap-distance-left:9pt;mso-wrap-distance-top:0;mso-wrap-distance-right:9pt;mso-wrap-distance-bottom:0;mso-position-horizontal:absolute;mso-position-horizontal-relative:text;mso-position-vertical:absolute;mso-position-vertical-relative:text;mso-width-percent:0;mso-height-percent:0;mso-width-relative:margin;mso-height-relative:margin" o:gfxdata="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" strokecolor="#0070c0" strokeweight="3pt">
-                <v:stroke endarrow="block" joinstyle="miter"/>
-              </v:shape>
-            </w:pict>
-          </mc:Fallback>
-        </mc:AlternateContent>
-      </w:r>
-      <w:r>
-        <w:rPr>
-          <w:noProof/>
-        </w:rPr>
-        <mc:AlternateContent>
-          <mc:Choice Requires="wps">
-            <w:drawing>
-              <wp:anchor distT="0" distB="0" distL="114300" distR="114300" simplePos="0" relativeHeight="251791360" behindDoc="0" locked="0" layoutInCell="1" allowOverlap="1" wp14:anchorId="75138555" wp14:editId="3030938B">
+              <wp:anchor distT="0" distB="0" distL="114300" distR="114300" simplePos="0" relativeHeight="251791360" behindDoc="0" locked="0" layoutInCell="1" allowOverlap="1" wp14:anchorId="75138555" wp14:editId="667E88B1">
                 <wp:simplePos x="0" y="0"/>
                 <wp:positionH relativeFrom="column">
                   <wp:posOffset>4502150</wp:posOffset>
@@ -959,13 +742,8 @@
                               <w:jc w:val="center"/>
                             </w:pPr>
                             <w:r>
-                              <w:t>Expansion</w:t>
+                              <w:t>Expansion Port</w:t>
                             </w:r>
-                            <w:bookmarkStart w:id="0" w:name="_GoBack"/>
-                            <w:r>
-                              <w:t xml:space="preserve"> Port</w:t>
-                            </w:r>
-                            <w:bookmarkEnd w:id="0"/>
                           </w:p>
                         </w:txbxContent>
                       </wps:txbx>
@@ -998,112 +776,7 @@
                         <w:jc w:val="center"/>
                       </w:pPr>
                       <w:r>
-                        <w:t>Expansion</w:t>
-                      </w:r>
-                      <w:bookmarkStart w:id="1" w:name="_GoBack"/>
-                      <w:r>
-                        <w:t xml:space="preserve"> Port</w:t>
-                      </w:r>
-                      <w:bookmarkEnd w:id="1"/>
-                    </w:p>
-                  </w:txbxContent>
-                </v:textbox>
-              </v:roundrect>
-            </w:pict>
-          </mc:Fallback>
-        </mc:AlternateContent>
-      </w:r>
-      <w:r>
-        <w:rPr>
-          <w:noProof/>
-        </w:rPr>
-        <mc:AlternateContent>
-          <mc:Choice Requires="wps">
-            <w:drawing>
-              <wp:anchor distT="0" distB="0" distL="114300" distR="114300" simplePos="0" relativeHeight="251718656" behindDoc="0" locked="0" layoutInCell="1" allowOverlap="1" wp14:anchorId="151471E3" wp14:editId="3D7F645C">
-                <wp:simplePos x="0" y="0"/>
-                <wp:positionH relativeFrom="column">
-                  <wp:posOffset>6178550</wp:posOffset>
-                </wp:positionH>
-                <wp:positionV relativeFrom="paragraph">
-                  <wp:posOffset>3815080</wp:posOffset>
-                </wp:positionV>
-                <wp:extent cx="603250" cy="532765"/>
-                <wp:effectExtent l="0" t="0" r="19050" b="13335"/>
-                <wp:wrapNone/>
-                <wp:docPr id="38" name="Rounded Rectangle 38"/>
-                <wp:cNvGraphicFramePr/>
-                <a:graphic xmlns:a="http://schemas.openxmlformats.org/drawingml/2006/main">
-                  <a:graphicData uri="http://schemas.microsoft.com/office/word/2010/wordprocessingShape">
-                    <wps:wsp>
-                      <wps:cNvSpPr/>
-                      <wps:spPr>
-                        <a:xfrm>
-                          <a:off x="0" y="0"/>
-                          <a:ext cx="603250" cy="532765"/>
-                        </a:xfrm>
-                        <a:prstGeom prst="roundRect">
-                          <a:avLst/>
-                        </a:prstGeom>
-                      </wps:spPr>
-                      <wps:style>
-                        <a:lnRef idx="2">
-                          <a:schemeClr val="accent4">
-                            <a:shade val="50000"/>
-                          </a:schemeClr>
-                        </a:lnRef>
-                        <a:fillRef idx="1">
-                          <a:schemeClr val="accent4"/>
-                        </a:fillRef>
-                        <a:effectRef idx="0">
-                          <a:schemeClr val="accent4"/>
-                        </a:effectRef>
-                        <a:fontRef idx="minor">
-                          <a:schemeClr val="lt1"/>
-                        </a:fontRef>
-                      </wps:style>
-                      <wps:txbx>
-                        <w:txbxContent>
-                          <w:p>
-                            <w:pPr>
-                              <w:jc w:val="center"/>
-                            </w:pPr>
-                            <w:r>
-                              <w:t>OLED</w:t>
-                            </w:r>
-                          </w:p>
-                        </w:txbxContent>
-                      </wps:txbx>
-                      <wps:bodyPr rot="0" spcFirstLastPara="0" vertOverflow="overflow" horzOverflow="overflow" vert="horz" wrap="square" lIns="91440" tIns="45720" rIns="91440" bIns="45720" numCol="1" spcCol="0" rtlCol="0" fromWordArt="0" anchor="ctr" anchorCtr="0" forceAA="0" compatLnSpc="1">
-                        <a:prstTxWarp prst="textNoShape">
-                          <a:avLst/>
-                        </a:prstTxWarp>
-                        <a:noAutofit/>
-                      </wps:bodyPr>
-                    </wps:wsp>
-                  </a:graphicData>
-                </a:graphic>
-                <wp14:sizeRelH relativeFrom="margin">
-                  <wp14:pctWidth>0</wp14:pctWidth>
-                </wp14:sizeRelH>
-                <wp14:sizeRelV relativeFrom="margin">
-                  <wp14:pctHeight>0</wp14:pctHeight>
-                </wp14:sizeRelV>
-              </wp:anchor>
-            </w:drawing>
-          </mc:Choice>
-          <mc:Fallback>
-            <w:pict>
-              <v:roundrect w14:anchorId="151471E3" id="Rounded Rectangle 38" o:spid="_x0000_s1029" style="position:absolute;margin-left:486.5pt;margin-top:300.4pt;width:47.5pt;height:41.95pt;z-index:251718656;visibility:visible;mso-wrap-style:square;mso-width-percent:0;mso-height-percent:0;mso-wrap-distance-left:9pt;mso-wrap-distance-top:0;mso-wrap-distance-right:9pt;mso-wrap-distance-bottom:0;mso-position-horizontal:absolute;mso-position-horizontal-relative:text;mso-position-vertical:absolute;mso-position-vertical-relative:text;mso-width-percent:0;mso-height-percent:0;mso-width-relative:margin;mso-height-relative:margin;v-text-anchor:middle" arcsize="10923f" o:gfxdata="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" fillcolor="#ffc000 [3207]" strokecolor="#7f5f00 [1607]" strokeweight="1pt">
-                <v:stroke joinstyle="miter"/>
-                <v:textbox>
-                  <w:txbxContent>
-                    <w:p>
-                      <w:pPr>
-                        <w:jc w:val="center"/>
-                      </w:pPr>
-                      <w:r>
-                        <w:t>OLED</w:t>
+                        <w:t>Expansion Port</w:t>
                       </w:r>
                     </w:p>
                   </w:txbxContent>
@@ -1120,217 +793,7 @@
         <mc:AlternateContent>
           <mc:Choice Requires="wps">
             <w:drawing>
-              <wp:anchor distT="0" distB="0" distL="114300" distR="114300" simplePos="0" relativeHeight="251652096" behindDoc="0" locked="0" layoutInCell="1" allowOverlap="1" wp14:anchorId="70ED7EA7" wp14:editId="0340B972">
-                <wp:simplePos x="0" y="0"/>
-                <wp:positionH relativeFrom="column">
-                  <wp:posOffset>5365750</wp:posOffset>
-                </wp:positionH>
-                <wp:positionV relativeFrom="paragraph">
-                  <wp:posOffset>3815080</wp:posOffset>
-                </wp:positionV>
-                <wp:extent cx="679450" cy="513080"/>
-                <wp:effectExtent l="0" t="0" r="19050" b="7620"/>
-                <wp:wrapNone/>
-                <wp:docPr id="3" name="Rounded Rectangle 3"/>
-                <wp:cNvGraphicFramePr>
-                  <a:graphicFrameLocks xmlns:a="http://schemas.openxmlformats.org/drawingml/2006/main"/>
-                </wp:cNvGraphicFramePr>
-                <a:graphic xmlns:a="http://schemas.openxmlformats.org/drawingml/2006/main">
-                  <a:graphicData uri="http://schemas.microsoft.com/office/word/2010/wordprocessingShape">
-                    <wps:wsp>
-                      <wps:cNvSpPr>
-                        <a:spLocks/>
-                      </wps:cNvSpPr>
-                      <wps:spPr>
-                        <a:xfrm>
-                          <a:off x="0" y="0"/>
-                          <a:ext cx="679450" cy="513080"/>
-                        </a:xfrm>
-                        <a:prstGeom prst="roundRect">
-                          <a:avLst/>
-                        </a:prstGeom>
-                      </wps:spPr>
-                      <wps:style>
-                        <a:lnRef idx="2">
-                          <a:schemeClr val="accent1">
-                            <a:shade val="50000"/>
-                          </a:schemeClr>
-                        </a:lnRef>
-                        <a:fillRef idx="1">
-                          <a:schemeClr val="accent1"/>
-                        </a:fillRef>
-                        <a:effectRef idx="0">
-                          <a:schemeClr val="accent1"/>
-                        </a:effectRef>
-                        <a:fontRef idx="minor">
-                          <a:schemeClr val="lt1"/>
-                        </a:fontRef>
-                      </wps:style>
-                      <wps:txbx>
-                        <w:txbxContent>
-                          <w:p>
-                            <w:pPr>
-                              <w:jc w:val="center"/>
-                            </w:pPr>
-                            <w:r>
-                              <w:t>LED Array</w:t>
-                            </w:r>
-                          </w:p>
-                        </w:txbxContent>
-                      </wps:txbx>
-                      <wps:bodyPr rot="0" spcFirstLastPara="0" vertOverflow="overflow" horzOverflow="overflow" vert="horz" wrap="square" lIns="91440" tIns="45720" rIns="91440" bIns="45720" numCol="1" spcCol="0" rtlCol="0" fromWordArt="0" anchor="t" anchorCtr="0" forceAA="0" compatLnSpc="1">
-                        <a:prstTxWarp prst="textNoShape">
-                          <a:avLst/>
-                        </a:prstTxWarp>
-                        <a:noAutofit/>
-                      </wps:bodyPr>
-                    </wps:wsp>
-                  </a:graphicData>
-                </a:graphic>
-                <wp14:sizeRelH relativeFrom="margin">
-                  <wp14:pctWidth>0</wp14:pctWidth>
-                </wp14:sizeRelH>
-                <wp14:sizeRelV relativeFrom="margin">
-                  <wp14:pctHeight>0</wp14:pctHeight>
-                </wp14:sizeRelV>
-              </wp:anchor>
-            </w:drawing>
-          </mc:Choice>
-          <mc:Fallback>
-            <w:pict>
-              <v:roundrect w14:anchorId="70ED7EA7" id="Rounded Rectangle 3" o:spid="_x0000_s1030" style="position:absolute;margin-left:422.5pt;margin-top:300.4pt;width:53.5pt;height:40.4pt;z-index:251652096;visibility:visible;mso-wrap-style:square;mso-width-percent:0;mso-height-percent:0;mso-wrap-distance-left:9pt;mso-wrap-distance-top:0;mso-wrap-distance-right:9pt;mso-wrap-distance-bottom:0;mso-position-horizontal:absolute;mso-position-horizontal-relative:text;mso-position-vertical:absolute;mso-position-vertical-relative:text;mso-width-percent:0;mso-height-percent:0;mso-width-relative:margin;mso-height-relative:margin;v-text-anchor:top" arcsize="10923f" o:gfxdata="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" fillcolor="#4472c4 [3204]" strokecolor="#1f3763 [1604]" strokeweight="1pt">
-                <v:stroke joinstyle="miter"/>
-                <v:path arrowok="t"/>
-                <v:textbox>
-                  <w:txbxContent>
-                    <w:p>
-                      <w:pPr>
-                        <w:jc w:val="center"/>
-                      </w:pPr>
-                      <w:r>
-                        <w:t>LED Array</w:t>
-                      </w:r>
-                    </w:p>
-                  </w:txbxContent>
-                </v:textbox>
-              </v:roundrect>
-            </w:pict>
-          </mc:Fallback>
-        </mc:AlternateContent>
-      </w:r>
-      <w:r>
-        <w:rPr>
-          <w:noProof/>
-        </w:rPr>
-        <mc:AlternateContent>
-          <mc:Choice Requires="wps">
-            <w:drawing>
-              <wp:anchor distT="0" distB="0" distL="114300" distR="114300" simplePos="0" relativeHeight="251713536" behindDoc="0" locked="0" layoutInCell="1" allowOverlap="1" wp14:anchorId="0CA812AB" wp14:editId="341BAC58">
-                <wp:simplePos x="0" y="0"/>
-                <wp:positionH relativeFrom="column">
-                  <wp:posOffset>4419600</wp:posOffset>
-                </wp:positionH>
-                <wp:positionV relativeFrom="paragraph">
-                  <wp:posOffset>3821430</wp:posOffset>
-                </wp:positionV>
-                <wp:extent cx="825500" cy="508635"/>
-                <wp:effectExtent l="0" t="0" r="12700" b="12065"/>
-                <wp:wrapNone/>
-                <wp:docPr id="2" name="Rounded Rectangle 2"/>
-                <wp:cNvGraphicFramePr>
-                  <a:graphicFrameLocks xmlns:a="http://schemas.openxmlformats.org/drawingml/2006/main"/>
-                </wp:cNvGraphicFramePr>
-                <a:graphic xmlns:a="http://schemas.openxmlformats.org/drawingml/2006/main">
-                  <a:graphicData uri="http://schemas.microsoft.com/office/word/2010/wordprocessingShape">
-                    <wps:wsp>
-                      <wps:cNvSpPr>
-                        <a:spLocks/>
-                      </wps:cNvSpPr>
-                      <wps:spPr>
-                        <a:xfrm>
-                          <a:off x="0" y="0"/>
-                          <a:ext cx="825500" cy="508635"/>
-                        </a:xfrm>
-                        <a:prstGeom prst="roundRect">
-                          <a:avLst/>
-                        </a:prstGeom>
-                      </wps:spPr>
-                      <wps:style>
-                        <a:lnRef idx="2">
-                          <a:schemeClr val="accent6">
-                            <a:shade val="50000"/>
-                          </a:schemeClr>
-                        </a:lnRef>
-                        <a:fillRef idx="1">
-                          <a:schemeClr val="accent6"/>
-                        </a:fillRef>
-                        <a:effectRef idx="0">
-                          <a:schemeClr val="accent6"/>
-                        </a:effectRef>
-                        <a:fontRef idx="minor">
-                          <a:schemeClr val="lt1"/>
-                        </a:fontRef>
-                      </wps:style>
-                      <wps:txbx>
-                        <w:txbxContent>
-                          <w:p>
-                            <w:pPr>
-                              <w:jc w:val="center"/>
-                            </w:pPr>
-                            <w:r>
-                              <w:t>Core Memory</w:t>
-                            </w:r>
-                          </w:p>
-                        </w:txbxContent>
-                      </wps:txbx>
-                      <wps:bodyPr rot="0" spcFirstLastPara="0" vertOverflow="overflow" horzOverflow="overflow" vert="horz" wrap="square" lIns="91440" tIns="45720" rIns="91440" bIns="45720" numCol="1" spcCol="0" rtlCol="0" fromWordArt="0" anchor="ctr" anchorCtr="0" forceAA="0" compatLnSpc="1">
-                        <a:prstTxWarp prst="textNoShape">
-                          <a:avLst/>
-                        </a:prstTxWarp>
-                        <a:noAutofit/>
-                      </wps:bodyPr>
-                    </wps:wsp>
-                  </a:graphicData>
-                </a:graphic>
-                <wp14:sizeRelH relativeFrom="margin">
-                  <wp14:pctWidth>0</wp14:pctWidth>
-                </wp14:sizeRelH>
-                <wp14:sizeRelV relativeFrom="margin">
-                  <wp14:pctHeight>0</wp14:pctHeight>
-                </wp14:sizeRelV>
-              </wp:anchor>
-            </w:drawing>
-          </mc:Choice>
-          <mc:Fallback>
-            <w:pict>
-              <v:roundrect w14:anchorId="0CA812AB" id="Rounded Rectangle 2" o:spid="_x0000_s1031" style="position:absolute;margin-left:348pt;margin-top:300.9pt;width:65pt;height:40.05pt;z-index:251713536;visibility:visible;mso-wrap-style:square;mso-width-percent:0;mso-height-percent:0;mso-wrap-distance-left:9pt;mso-wrap-distance-top:0;mso-wrap-distance-right:9pt;mso-wrap-distance-bottom:0;mso-position-horizontal:absolute;mso-position-horizontal-relative:text;mso-position-vertical:absolute;mso-position-vertical-relative:text;mso-width-percent:0;mso-height-percent:0;mso-width-relative:margin;mso-height-relative:margin;v-text-anchor:middle" arcsize="10923f" o:gfxdata="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" fillcolor="#70ad47 [3209]" strokecolor="#375623 [1609]" strokeweight="1pt">
-                <v:stroke joinstyle="miter"/>
-                <v:path arrowok="t"/>
-                <v:textbox>
-                  <w:txbxContent>
-                    <w:p>
-                      <w:pPr>
-                        <w:jc w:val="center"/>
-                      </w:pPr>
-                      <w:r>
-                        <w:t>Core Memory</w:t>
-                      </w:r>
-                    </w:p>
-                  </w:txbxContent>
-                </v:textbox>
-              </v:roundrect>
-            </w:pict>
-          </mc:Fallback>
-        </mc:AlternateContent>
-      </w:r>
-      <w:r>
-        <w:rPr>
-          <w:noProof/>
-        </w:rPr>
-        <mc:AlternateContent>
-          <mc:Choice Requires="wps">
-            <w:drawing>
-              <wp:anchor distT="0" distB="0" distL="114300" distR="114300" simplePos="0" relativeHeight="251675648" behindDoc="0" locked="0" layoutInCell="1" allowOverlap="1" wp14:anchorId="5606D929" wp14:editId="505736BB">
+              <wp:anchor distT="0" distB="0" distL="114300" distR="114300" simplePos="0" relativeHeight="251675648" behindDoc="0" locked="0" layoutInCell="1" allowOverlap="1" wp14:anchorId="5606D929" wp14:editId="69F64963">
                 <wp:simplePos x="0" y="0"/>
                 <wp:positionH relativeFrom="column">
                   <wp:posOffset>323850</wp:posOffset>
@@ -1406,7 +869,7 @@
           </mc:Choice>
           <mc:Fallback>
             <w:pict>
-              <v:roundrect w14:anchorId="5606D929" id="Rounded Rectangle 16" o:spid="_x0000_s1032" style="position:absolute;margin-left:25.5pt;margin-top:32.4pt;width:306pt;height:211pt;z-index:251675648;visibility:visible;mso-wrap-style:square;mso-width-percent:0;mso-height-percent:0;mso-wrap-distance-left:9pt;mso-wrap-distance-top:0;mso-wrap-distance-right:9pt;mso-wrap-distance-bottom:0;mso-position-horizontal:absolute;mso-position-horizontal-relative:text;mso-position-vertical:absolute;mso-position-vertical-relative:text;mso-width-percent:0;mso-height-percent:0;mso-width-relative:margin;mso-height-relative:margin;v-text-anchor:middle" arcsize="10923f" o:gfxdata="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" fillcolor="black [3200]" strokecolor="black [1600]" strokeweight="1pt">
+              <v:roundrect w14:anchorId="5606D929" id="Rounded Rectangle 16" o:spid="_x0000_s1029" style="position:absolute;margin-left:25.5pt;margin-top:32.4pt;width:306pt;height:211pt;z-index:251675648;visibility:visible;mso-wrap-style:square;mso-width-percent:0;mso-height-percent:0;mso-wrap-distance-left:9pt;mso-wrap-distance-top:0;mso-wrap-distance-right:9pt;mso-wrap-distance-bottom:0;mso-position-horizontal:absolute;mso-position-horizontal-relative:text;mso-position-vertical:absolute;mso-position-vertical-relative:text;mso-width-percent:0;mso-height-percent:0;mso-width-relative:margin;mso-height-relative:margin;v-text-anchor:middle" arcsize="10923f" o:gfxdata="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" fillcolor="black [3200]" strokecolor="black [1600]" strokeweight="1pt">
                 <v:stroke joinstyle="miter"/>
                 <v:textbox>
                   <w:txbxContent>
@@ -1508,7 +971,7 @@
           </mc:Choice>
           <mc:Fallback>
             <w:pict>
-              <v:roundrect w14:anchorId="5672258A" id="Rounded Rectangle 15" o:spid="_x0000_s1033" style="position:absolute;margin-left:239pt;margin-top:115.9pt;width:72.6pt;height:41.5pt;z-index:251760640;visibility:visible;mso-wrap-style:square;mso-width-percent:0;mso-height-percent:0;mso-wrap-distance-left:9pt;mso-wrap-distance-top:0;mso-wrap-distance-right:9pt;mso-wrap-distance-bottom:0;mso-position-horizontal:absolute;mso-position-horizontal-relative:text;mso-position-vertical:absolute;mso-position-vertical-relative:text;mso-width-percent:0;mso-height-percent:0;mso-width-relative:margin;mso-height-relative:margin;v-text-anchor:middle" arcsize="10923f" o:gfxdata="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" fillcolor="#ffc000 [3207]" strokecolor="#7f5f00 [1607]" strokeweight="1pt">
+              <v:roundrect w14:anchorId="5672258A" id="Rounded Rectangle 15" o:spid="_x0000_s1030" style="position:absolute;margin-left:239pt;margin-top:115.9pt;width:72.6pt;height:41.5pt;z-index:251760640;visibility:visible;mso-wrap-style:square;mso-width-percent:0;mso-height-percent:0;mso-wrap-distance-left:9pt;mso-wrap-distance-top:0;mso-wrap-distance-right:9pt;mso-wrap-distance-bottom:0;mso-position-horizontal:absolute;mso-position-horizontal-relative:text;mso-position-vertical:absolute;mso-position-vertical-relative:text;mso-width-percent:0;mso-height-percent:0;mso-width-relative:margin;mso-height-relative:margin;v-text-anchor:middle" arcsize="10923f" o:gfxdata="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" fillcolor="#ffc000 [3207]" strokecolor="#7f5f00 [1607]" strokeweight="1pt">
                 <v:stroke joinstyle="miter"/>
                 <v:textbox>
                   <w:txbxContent>
@@ -1608,7 +1071,7 @@
           </mc:Choice>
           <mc:Fallback>
             <w:pict>
-              <v:roundrect w14:anchorId="6E832062" id="Rounded Rectangle 48" o:spid="_x0000_s1034" style="position:absolute;margin-left:225.1pt;margin-top:177.9pt;width:86.5pt;height:42.5pt;z-index:251736064;visibility:visible;mso-wrap-style:square;mso-width-percent:0;mso-height-percent:0;mso-wrap-distance-left:9pt;mso-wrap-distance-top:0;mso-wrap-distance-right:9pt;mso-wrap-distance-bottom:0;mso-position-horizontal:absolute;mso-position-horizontal-relative:text;mso-position-vertical:absolute;mso-position-vertical-relative:text;mso-width-percent:0;mso-height-percent:0;mso-width-relative:margin;mso-height-relative:margin;v-text-anchor:middle" arcsize="10923f" o:gfxdata="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" fillcolor="#ffc000 [3207]" strokecolor="#7f5f00 [1607]" strokeweight="1pt">
+              <v:roundrect w14:anchorId="6E832062" id="Rounded Rectangle 48" o:spid="_x0000_s1031" style="position:absolute;margin-left:225.1pt;margin-top:177.9pt;width:86.5pt;height:42.5pt;z-index:251736064;visibility:visible;mso-wrap-style:square;mso-width-percent:0;mso-height-percent:0;mso-wrap-distance-left:9pt;mso-wrap-distance-top:0;mso-wrap-distance-right:9pt;mso-wrap-distance-bottom:0;mso-position-horizontal:absolute;mso-position-horizontal-relative:text;mso-position-vertical:absolute;mso-position-vertical-relative:text;mso-width-percent:0;mso-height-percent:0;mso-width-relative:margin;mso-height-relative:margin;v-text-anchor:middle" arcsize="10923f" o:gfxdata="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" fillcolor="#ffc000 [3207]" strokecolor="#7f5f00 [1607]" strokeweight="1pt">
                 <v:stroke joinstyle="miter"/>
                 <v:textbox>
                   <w:txbxContent>
@@ -1683,10 +1146,7 @@
                               <w:jc w:val="center"/>
                             </w:pPr>
                             <w:r>
-                              <w:t>Memory</w:t>
-                            </w:r>
-                            <w:r>
-                              <w:t xml:space="preserve"> Monitor</w:t>
+                              <w:t>Memory Monitor</w:t>
                             </w:r>
                           </w:p>
                         </w:txbxContent>
@@ -1711,7 +1171,7 @@
           </mc:Choice>
           <mc:Fallback>
             <w:pict>
-              <v:roundrect w14:anchorId="74C41397" id="Rounded Rectangle 18" o:spid="_x0000_s1035" style="position:absolute;margin-left:239pt;margin-top:52.9pt;width:72.6pt;height:41.5pt;z-index:251762688;visibility:visible;mso-wrap-style:square;mso-width-percent:0;mso-height-percent:0;mso-wrap-distance-left:9pt;mso-wrap-distance-top:0;mso-wrap-distance-right:9pt;mso-wrap-distance-bottom:0;mso-position-horizontal:absolute;mso-position-horizontal-relative:text;mso-position-vertical:absolute;mso-position-vertical-relative:text;mso-width-percent:0;mso-height-percent:0;mso-width-relative:margin;mso-height-relative:margin;v-text-anchor:middle" arcsize="10923f" o:gfxdata="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" fillcolor="#ffc000 [3207]" strokecolor="#7f5f00 [1607]" strokeweight="1pt">
+              <v:roundrect w14:anchorId="74C41397" id="Rounded Rectangle 18" o:spid="_x0000_s1032" style="position:absolute;margin-left:239pt;margin-top:52.9pt;width:72.6pt;height:41.5pt;z-index:251762688;visibility:visible;mso-wrap-style:square;mso-width-percent:0;mso-height-percent:0;mso-wrap-distance-left:9pt;mso-wrap-distance-top:0;mso-wrap-distance-right:9pt;mso-wrap-distance-bottom:0;mso-position-horizontal:absolute;mso-position-horizontal-relative:text;mso-position-vertical:absolute;mso-position-vertical-relative:text;mso-width-percent:0;mso-height-percent:0;mso-width-relative:margin;mso-height-relative:margin;v-text-anchor:middle" arcsize="10923f" o:gfxdata="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" fillcolor="#ffc000 [3207]" strokecolor="#7f5f00 [1607]" strokeweight="1pt">
                 <v:stroke joinstyle="miter"/>
                 <v:textbox>
                   <w:txbxContent>
@@ -1720,10 +1180,7 @@
                         <w:jc w:val="center"/>
                       </w:pPr>
                       <w:r>
-                        <w:t>Memory</w:t>
-                      </w:r>
-                      <w:r>
-                        <w:t xml:space="preserve"> Monitor</w:t>
+                        <w:t>Memory Monitor</w:t>
                       </w:r>
                     </w:p>
                   </w:txbxContent>
@@ -1814,7 +1271,7 @@
           </mc:Choice>
           <mc:Fallback>
             <w:pict>
-              <v:roundrect w14:anchorId="42CC789F" id="Rounded Rectangle 13" o:spid="_x0000_s1036" style="position:absolute;margin-left:193.1pt;margin-top:300.4pt;width:60pt;height:42pt;z-index:251790336;visibility:visible;mso-wrap-style:square;mso-width-percent:0;mso-height-percent:0;mso-wrap-distance-left:9pt;mso-wrap-distance-top:0;mso-wrap-distance-right:9pt;mso-wrap-distance-bottom:0;mso-position-horizontal:absolute;mso-position-horizontal-relative:text;mso-position-vertical:absolute;mso-position-vertical-relative:text;mso-width-percent:0;mso-height-percent:0;mso-width-relative:margin;mso-height-relative:margin;v-text-anchor:middle" arcsize="10923f" o:gfxdata="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" fillcolor="#ffc000 [3207]" strokecolor="#7f5f00 [1607]" strokeweight="1pt">
+              <v:roundrect w14:anchorId="42CC789F" id="Rounded Rectangle 13" o:spid="_x0000_s1033" style="position:absolute;margin-left:193.1pt;margin-top:300.4pt;width:60pt;height:42pt;z-index:251790336;visibility:visible;mso-wrap-style:square;mso-width-percent:0;mso-height-percent:0;mso-wrap-distance-left:9pt;mso-wrap-distance-top:0;mso-wrap-distance-right:9pt;mso-wrap-distance-bottom:0;mso-position-horizontal:absolute;mso-position-horizontal-relative:text;mso-position-vertical:absolute;mso-position-vertical-relative:text;mso-width-percent:0;mso-height-percent:0;mso-width-relative:margin;mso-height-relative:margin;v-text-anchor:middle" arcsize="10923f" o:gfxdata="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" fillcolor="#ffc000 [3207]" strokecolor="#7f5f00 [1607]" strokeweight="1pt">
                 <v:stroke joinstyle="miter"/>
                 <v:textbox inset="0,0,0">
                   <w:txbxContent>
@@ -1914,7 +1371,7 @@
           </mc:Choice>
           <mc:Fallback>
             <w:pict>
-              <v:roundrect w14:anchorId="419C95F2" id="Rounded Rectangle 12" o:spid="_x0000_s1037" style="position:absolute;margin-left:109.7pt;margin-top:300.95pt;width:72.6pt;height:41.9pt;z-index:251789312;visibility:visible;mso-wrap-style:square;mso-width-percent:0;mso-height-percent:0;mso-wrap-distance-left:9pt;mso-wrap-distance-top:0;mso-wrap-distance-right:9pt;mso-wrap-distance-bottom:0;mso-position-horizontal:absolute;mso-position-horizontal-relative:text;mso-position-vertical:absolute;mso-position-vertical-relative:text;mso-width-percent:0;mso-height-percent:0;mso-width-relative:margin;mso-height-relative:margin;v-text-anchor:middle" arcsize="10923f" o:gfxdata="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" fillcolor="black [3200]" strokecolor="black [1600]" strokeweight="1pt">
+              <v:roundrect w14:anchorId="419C95F2" id="Rounded Rectangle 12" o:spid="_x0000_s1034" style="position:absolute;margin-left:109.7pt;margin-top:300.95pt;width:72.6pt;height:41.9pt;z-index:251789312;visibility:visible;mso-wrap-style:square;mso-width-percent:0;mso-height-percent:0;mso-wrap-distance-left:9pt;mso-wrap-distance-top:0;mso-wrap-distance-right:9pt;mso-wrap-distance-bottom:0;mso-position-horizontal:absolute;mso-position-horizontal-relative:text;mso-position-vertical:absolute;mso-position-vertical-relative:text;mso-width-percent:0;mso-height-percent:0;mso-width-relative:margin;mso-height-relative:margin;v-text-anchor:middle" arcsize="10923f" o:gfxdata="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" fillcolor="black [3200]" strokecolor="black [1600]" strokeweight="1pt">
                 <v:stroke joinstyle="miter"/>
                 <v:textbox>
                   <w:txbxContent>
@@ -2014,7 +1471,7 @@
           </mc:Choice>
           <mc:Fallback>
             <w:pict>
-              <v:roundrect w14:anchorId="0AB57167" id="Rounded Rectangle 10" o:spid="_x0000_s1038" style="position:absolute;margin-left:25.5pt;margin-top:300.4pt;width:70.5pt;height:42.3pt;z-index:251732992;visibility:visible;mso-wrap-style:square;mso-width-percent:0;mso-height-percent:0;mso-wrap-distance-left:9pt;mso-wrap-distance-top:0;mso-wrap-distance-right:9pt;mso-wrap-distance-bottom:0;mso-position-horizontal:absolute;mso-position-horizontal-relative:text;mso-position-vertical:absolute;mso-position-vertical-relative:text;mso-width-percent:0;mso-height-percent:0;mso-width-relative:margin;mso-height-relative:margin;v-text-anchor:middle" arcsize="10923f" o:gfxdata="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" fillcolor="#ed7d31 [3205]" strokecolor="#823b0b [1605]" strokeweight="1pt">
+              <v:roundrect w14:anchorId="0AB57167" id="Rounded Rectangle 10" o:spid="_x0000_s1035" style="position:absolute;margin-left:25.5pt;margin-top:300.4pt;width:70.5pt;height:42.3pt;z-index:251732992;visibility:visible;mso-wrap-style:square;mso-width-percent:0;mso-height-percent:0;mso-wrap-distance-left:9pt;mso-wrap-distance-top:0;mso-wrap-distance-right:9pt;mso-wrap-distance-bottom:0;mso-position-horizontal:absolute;mso-position-horizontal-relative:text;mso-position-vertical:absolute;mso-position-vertical-relative:text;mso-width-percent:0;mso-height-percent:0;mso-width-relative:margin;mso-height-relative:margin;v-text-anchor:middle" arcsize="10923f" o:gfxdata="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" fillcolor="#ed7d31 [3205]" strokecolor="#823b0b [1605]" strokeweight="1pt">
                 <v:stroke joinstyle="miter"/>
                 <v:textbox>
                   <w:txbxContent>
@@ -2033,6 +1490,20 @@
           </mc:Fallback>
         </mc:AlternateContent>
       </w:r>
+    </w:p>
+    <w:p/>
+    <w:p/>
+    <w:p/>
+    <w:p/>
+    <w:p/>
+    <w:p/>
+    <w:p/>
+    <w:p/>
+    <w:p/>
+    <w:p/>
+    <w:p/>
+    <w:p/>
+    <w:p>
       <w:r>
         <w:rPr>
           <w:noProof/>
@@ -2040,18 +1511,247 @@
         <mc:AlternateContent>
           <mc:Choice Requires="wps">
             <w:drawing>
-              <wp:anchor distT="0" distB="0" distL="114300" distR="114300" simplePos="0" relativeHeight="251756544" behindDoc="0" locked="0" layoutInCell="1" allowOverlap="1" wp14:anchorId="7B38A609" wp14:editId="302FA073">
+              <wp:anchor distT="0" distB="0" distL="114300" distR="114300" simplePos="0" relativeHeight="251768832" behindDoc="0" locked="0" layoutInCell="1" allowOverlap="1" wp14:anchorId="7DFC3823" wp14:editId="1CAE025F">
                 <wp:simplePos x="0" y="0"/>
                 <wp:positionH relativeFrom="column">
-                  <wp:posOffset>292100</wp:posOffset>
+                  <wp:posOffset>5673257</wp:posOffset>
                 </wp:positionH>
                 <wp:positionV relativeFrom="paragraph">
-                  <wp:posOffset>4494530</wp:posOffset>
+                  <wp:posOffset>149418</wp:posOffset>
                 </wp:positionV>
-                <wp:extent cx="8464550" cy="381000"/>
-                <wp:effectExtent l="0" t="0" r="19050" b="12700"/>
+                <wp:extent cx="50800" cy="229649"/>
+                <wp:effectExtent l="50800" t="0" r="50800" b="37465"/>
                 <wp:wrapNone/>
-                <wp:docPr id="5" name="Rounded Rectangle 5"/>
+                <wp:docPr id="40" name="Straight Arrow Connector 40"/>
+                <wp:cNvGraphicFramePr/>
+                <a:graphic xmlns:a="http://schemas.openxmlformats.org/drawingml/2006/main">
+                  <a:graphicData uri="http://schemas.microsoft.com/office/word/2010/wordprocessingShape">
+                    <wps:wsp>
+                      <wps:cNvCnPr/>
+                      <wps:spPr>
+                        <a:xfrm flipH="1">
+                          <a:off x="0" y="0"/>
+                          <a:ext cx="50800" cy="229649"/>
+                        </a:xfrm>
+                        <a:prstGeom prst="straightConnector1">
+                          <a:avLst/>
+                        </a:prstGeom>
+                        <a:ln w="38100">
+                          <a:solidFill>
+                            <a:srgbClr val="0070C0"/>
+                          </a:solidFill>
+                          <a:tailEnd type="triangle"/>
+                        </a:ln>
+                      </wps:spPr>
+                      <wps:style>
+                        <a:lnRef idx="1">
+                          <a:schemeClr val="accent1"/>
+                        </a:lnRef>
+                        <a:fillRef idx="0">
+                          <a:schemeClr val="accent1"/>
+                        </a:fillRef>
+                        <a:effectRef idx="0">
+                          <a:schemeClr val="accent1"/>
+                        </a:effectRef>
+                        <a:fontRef idx="minor">
+                          <a:schemeClr val="tx1"/>
+                        </a:fontRef>
+                      </wps:style>
+                      <wps:bodyPr/>
+                    </wps:wsp>
+                  </a:graphicData>
+                </a:graphic>
+                <wp14:sizeRelH relativeFrom="margin">
+                  <wp14:pctWidth>0</wp14:pctWidth>
+                </wp14:sizeRelH>
+                <wp14:sizeRelV relativeFrom="margin">
+                  <wp14:pctHeight>0</wp14:pctHeight>
+                </wp14:sizeRelV>
+              </wp:anchor>
+            </w:drawing>
+          </mc:Choice>
+          <mc:Fallback>
+            <w:pict>
+              <v:shapetype w14:anchorId="5D0D8BBC" id="_x0000_t32" coordsize="21600,21600" o:spt="32" o:oned="t" path="m,l21600,21600e" filled="f">
+                <v:path arrowok="t" fillok="f" o:connecttype="none"/>
+                <o:lock v:ext="edit" shapetype="t"/>
+              </v:shapetype>
+              <v:shape id="Straight Arrow Connector 40" o:spid="_x0000_s1026" type="#_x0000_t32" style="position:absolute;margin-left:446.7pt;margin-top:11.75pt;width:4pt;height:18.1pt;flip:x;z-index:251768832;visibility:visible;mso-wrap-style:square;mso-width-percent:0;mso-height-percent:0;mso-wrap-distance-left:9pt;mso-wrap-distance-top:0;mso-wrap-distance-right:9pt;mso-wrap-distance-bottom:0;mso-position-horizontal:absolute;mso-position-horizontal-relative:text;mso-position-vertical:absolute;mso-position-vertical-relative:text;mso-width-percent:0;mso-height-percent:0;mso-width-relative:margin;mso-height-relative:margin" o:gfxdata="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" strokecolor="#0070c0" strokeweight="3pt">
+                <v:stroke endarrow="block" joinstyle="miter"/>
+              </v:shape>
+            </w:pict>
+          </mc:Fallback>
+        </mc:AlternateContent>
+      </w:r>
+      <w:r>
+        <w:rPr>
+          <w:noProof/>
+        </w:rPr>
+        <mc:AlternateContent>
+          <mc:Choice Requires="wps">
+            <w:drawing>
+              <wp:anchor distT="0" distB="0" distL="114300" distR="114300" simplePos="0" relativeHeight="251777024" behindDoc="0" locked="0" layoutInCell="1" allowOverlap="1" wp14:anchorId="7205D068" wp14:editId="0453BF79">
+                <wp:simplePos x="0" y="0"/>
+                <wp:positionH relativeFrom="column">
+                  <wp:posOffset>6462931</wp:posOffset>
+                </wp:positionH>
+                <wp:positionV relativeFrom="paragraph">
+                  <wp:posOffset>149274</wp:posOffset>
+                </wp:positionV>
+                <wp:extent cx="45719" cy="465601"/>
+                <wp:effectExtent l="50800" t="12700" r="56515" b="42545"/>
+                <wp:wrapNone/>
+                <wp:docPr id="41" name="Straight Arrow Connector 41"/>
+                <wp:cNvGraphicFramePr/>
+                <a:graphic xmlns:a="http://schemas.openxmlformats.org/drawingml/2006/main">
+                  <a:graphicData uri="http://schemas.microsoft.com/office/word/2010/wordprocessingShape">
+                    <wps:wsp>
+                      <wps:cNvCnPr/>
+                      <wps:spPr>
+                        <a:xfrm flipH="1" flipV="1">
+                          <a:off x="0" y="0"/>
+                          <a:ext cx="45719" cy="465601"/>
+                        </a:xfrm>
+                        <a:prstGeom prst="straightConnector1">
+                          <a:avLst/>
+                        </a:prstGeom>
+                        <a:ln w="38100">
+                          <a:headEnd type="triangle"/>
+                          <a:tailEnd type="none"/>
+                        </a:ln>
+                      </wps:spPr>
+                      <wps:style>
+                        <a:lnRef idx="1">
+                          <a:schemeClr val="accent4"/>
+                        </a:lnRef>
+                        <a:fillRef idx="0">
+                          <a:schemeClr val="accent4"/>
+                        </a:fillRef>
+                        <a:effectRef idx="0">
+                          <a:schemeClr val="accent4"/>
+                        </a:effectRef>
+                        <a:fontRef idx="minor">
+                          <a:schemeClr val="tx1"/>
+                        </a:fontRef>
+                      </wps:style>
+                      <wps:bodyPr/>
+                    </wps:wsp>
+                  </a:graphicData>
+                </a:graphic>
+                <wp14:sizeRelH relativeFrom="margin">
+                  <wp14:pctWidth>0</wp14:pctWidth>
+                </wp14:sizeRelH>
+                <wp14:sizeRelV relativeFrom="margin">
+                  <wp14:pctHeight>0</wp14:pctHeight>
+                </wp14:sizeRelV>
+              </wp:anchor>
+            </w:drawing>
+          </mc:Choice>
+          <mc:Fallback>
+            <w:pict>
+              <v:shape w14:anchorId="761127BD" id="Straight Arrow Connector 41" o:spid="_x0000_s1026" type="#_x0000_t32" style="position:absolute;margin-left:508.9pt;margin-top:11.75pt;width:3.6pt;height:36.65pt;flip:x y;z-index:251777024;visibility:visible;mso-wrap-style:square;mso-width-percent:0;mso-height-percent:0;mso-wrap-distance-left:9pt;mso-wrap-distance-top:0;mso-wrap-distance-right:9pt;mso-wrap-distance-bottom:0;mso-position-horizontal:absolute;mso-position-horizontal-relative:text;mso-position-vertical:absolute;mso-position-vertical-relative:text;mso-width-percent:0;mso-height-percent:0;mso-width-relative:margin;mso-height-relative:margin" o:gfxdata="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" strokecolor="#ffc000 [3207]" strokeweight="3pt">
+                <v:stroke startarrow="block" joinstyle="miter"/>
+              </v:shape>
+            </w:pict>
+          </mc:Fallback>
+        </mc:AlternateContent>
+      </w:r>
+    </w:p>
+    <w:p>
+      <w:r>
+        <w:rPr>
+          <w:noProof/>
+        </w:rPr>
+        <mc:AlternateContent>
+          <mc:Choice Requires="wps">
+            <w:drawing>
+              <wp:anchor distT="0" distB="0" distL="114300" distR="114300" simplePos="0" relativeHeight="251782144" behindDoc="0" locked="0" layoutInCell="1" allowOverlap="1" wp14:anchorId="2D14CF0F" wp14:editId="4ACA1BE6">
+                <wp:simplePos x="0" y="0"/>
+                <wp:positionH relativeFrom="column">
+                  <wp:posOffset>4848665</wp:posOffset>
+                </wp:positionH>
+                <wp:positionV relativeFrom="paragraph">
+                  <wp:posOffset>32189</wp:posOffset>
+                </wp:positionV>
+                <wp:extent cx="45719" cy="270021"/>
+                <wp:effectExtent l="63500" t="25400" r="43815" b="34925"/>
+                <wp:wrapNone/>
+                <wp:docPr id="50" name="Straight Arrow Connector 50"/>
+                <wp:cNvGraphicFramePr/>
+                <a:graphic xmlns:a="http://schemas.openxmlformats.org/drawingml/2006/main">
+                  <a:graphicData uri="http://schemas.microsoft.com/office/word/2010/wordprocessingShape">
+                    <wps:wsp>
+                      <wps:cNvCnPr/>
+                      <wps:spPr>
+                        <a:xfrm flipV="1">
+                          <a:off x="0" y="0"/>
+                          <a:ext cx="45719" cy="270021"/>
+                        </a:xfrm>
+                        <a:prstGeom prst="straightConnector1">
+                          <a:avLst/>
+                        </a:prstGeom>
+                        <a:ln w="38100">
+                          <a:headEnd type="triangle"/>
+                          <a:tailEnd type="triangle"/>
+                        </a:ln>
+                      </wps:spPr>
+                      <wps:style>
+                        <a:lnRef idx="1">
+                          <a:schemeClr val="accent6"/>
+                        </a:lnRef>
+                        <a:fillRef idx="0">
+                          <a:schemeClr val="accent6"/>
+                        </a:fillRef>
+                        <a:effectRef idx="0">
+                          <a:schemeClr val="accent6"/>
+                        </a:effectRef>
+                        <a:fontRef idx="minor">
+                          <a:schemeClr val="tx1"/>
+                        </a:fontRef>
+                      </wps:style>
+                      <wps:bodyPr/>
+                    </wps:wsp>
+                  </a:graphicData>
+                </a:graphic>
+                <wp14:sizeRelH relativeFrom="margin">
+                  <wp14:pctWidth>0</wp14:pctWidth>
+                </wp14:sizeRelH>
+                <wp14:sizeRelV relativeFrom="margin">
+                  <wp14:pctHeight>0</wp14:pctHeight>
+                </wp14:sizeRelV>
+              </wp:anchor>
+            </w:drawing>
+          </mc:Choice>
+          <mc:Fallback>
+            <w:pict>
+              <v:shape w14:anchorId="7F6578FD" id="Straight Arrow Connector 50" o:spid="_x0000_s1026" type="#_x0000_t32" style="position:absolute;margin-left:381.8pt;margin-top:2.55pt;width:3.6pt;height:21.25pt;flip:y;z-index:251782144;visibility:visible;mso-wrap-style:square;mso-width-percent:0;mso-height-percent:0;mso-wrap-distance-left:9pt;mso-wrap-distance-top:0;mso-wrap-distance-right:9pt;mso-wrap-distance-bottom:0;mso-position-horizontal:absolute;mso-position-horizontal-relative:text;mso-position-vertical:absolute;mso-position-vertical-relative:text;mso-width-percent:0;mso-height-percent:0;mso-width-relative:margin;mso-height-relative:margin" o:gfxdata="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" strokecolor="#70ad47 [3209]" strokeweight="3pt">
+                <v:stroke startarrow="block" endarrow="block" joinstyle="miter"/>
+              </v:shape>
+            </w:pict>
+          </mc:Fallback>
+        </mc:AlternateContent>
+      </w:r>
+    </w:p>
+    <w:p>
+      <w:r>
+        <w:rPr>
+          <w:noProof/>
+        </w:rPr>
+        <mc:AlternateContent>
+          <mc:Choice Requires="wps">
+            <w:drawing>
+              <wp:anchor distT="0" distB="0" distL="114300" distR="114300" simplePos="0" relativeHeight="251797504" behindDoc="0" locked="0" layoutInCell="1" allowOverlap="1" wp14:anchorId="61E80F68" wp14:editId="5DE888E5">
+                <wp:simplePos x="0" y="0"/>
+                <wp:positionH relativeFrom="column">
+                  <wp:posOffset>5359179</wp:posOffset>
+                </wp:positionH>
+                <wp:positionV relativeFrom="paragraph">
+                  <wp:posOffset>52843</wp:posOffset>
+                </wp:positionV>
+                <wp:extent cx="679450" cy="735716"/>
+                <wp:effectExtent l="0" t="0" r="19050" b="13970"/>
+                <wp:wrapNone/>
+                <wp:docPr id="9" name="Rounded Rectangle 9"/>
                 <wp:cNvGraphicFramePr>
                   <a:graphicFrameLocks xmlns:a="http://schemas.openxmlformats.org/drawingml/2006/main"/>
                 </wp:cNvGraphicFramePr>
@@ -2064,7 +1764,128 @@
                       <wps:spPr>
                         <a:xfrm>
                           <a:off x="0" y="0"/>
-                          <a:ext cx="8464550" cy="381000"/>
+                          <a:ext cx="679450" cy="735716"/>
+                        </a:xfrm>
+                        <a:prstGeom prst="roundRect">
+                          <a:avLst/>
+                        </a:prstGeom>
+                      </wps:spPr>
+                      <wps:style>
+                        <a:lnRef idx="2">
+                          <a:schemeClr val="accent1">
+                            <a:shade val="50000"/>
+                          </a:schemeClr>
+                        </a:lnRef>
+                        <a:fillRef idx="1">
+                          <a:schemeClr val="accent1"/>
+                        </a:fillRef>
+                        <a:effectRef idx="0">
+                          <a:schemeClr val="accent1"/>
+                        </a:effectRef>
+                        <a:fontRef idx="minor">
+                          <a:schemeClr val="lt1"/>
+                        </a:fontRef>
+                      </wps:style>
+                      <wps:txbx>
+                        <w:txbxContent>
+                          <w:p>
+                            <w:pPr>
+                              <w:jc w:val="center"/>
+                            </w:pPr>
+                            <w:r>
+                              <w:t>LED Array</w:t>
+                            </w:r>
+                          </w:p>
+                          <w:p>
+                            <w:pPr>
+                              <w:jc w:val="center"/>
+                            </w:pPr>
+                            <w:r>
+                              <w:t>HAL</w:t>
+                            </w:r>
+                          </w:p>
+                        </w:txbxContent>
+                      </wps:txbx>
+                      <wps:bodyPr rot="0" spcFirstLastPara="0" vertOverflow="overflow" horzOverflow="overflow" vert="horz" wrap="square" lIns="91440" tIns="45720" rIns="91440" bIns="45720" numCol="1" spcCol="0" rtlCol="0" fromWordArt="0" anchor="t" anchorCtr="0" forceAA="0" compatLnSpc="1">
+                        <a:prstTxWarp prst="textNoShape">
+                          <a:avLst/>
+                        </a:prstTxWarp>
+                        <a:noAutofit/>
+                      </wps:bodyPr>
+                    </wps:wsp>
+                  </a:graphicData>
+                </a:graphic>
+                <wp14:sizeRelH relativeFrom="margin">
+                  <wp14:pctWidth>0</wp14:pctWidth>
+                </wp14:sizeRelH>
+                <wp14:sizeRelV relativeFrom="margin">
+                  <wp14:pctHeight>0</wp14:pctHeight>
+                </wp14:sizeRelV>
+              </wp:anchor>
+            </w:drawing>
+          </mc:Choice>
+          <mc:Fallback>
+            <w:pict>
+              <v:roundrect w14:anchorId="61E80F68" id="Rounded Rectangle 9" o:spid="_x0000_s1036" style="position:absolute;margin-left:422pt;margin-top:4.15pt;width:53.5pt;height:57.95pt;z-index:251797504;visibility:visible;mso-wrap-style:square;mso-width-percent:0;mso-height-percent:0;mso-wrap-distance-left:9pt;mso-wrap-distance-top:0;mso-wrap-distance-right:9pt;mso-wrap-distance-bottom:0;mso-position-horizontal:absolute;mso-position-horizontal-relative:text;mso-position-vertical:absolute;mso-position-vertical-relative:text;mso-width-percent:0;mso-height-percent:0;mso-width-relative:margin;mso-height-relative:margin;v-text-anchor:top" arcsize="10923f" o:gfxdata="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" fillcolor="#4472c4 [3204]" strokecolor="#1f3763 [1604]" strokeweight="1pt">
+                <v:stroke joinstyle="miter"/>
+                <v:path arrowok="t"/>
+                <v:textbox>
+                  <w:txbxContent>
+                    <w:p>
+                      <w:pPr>
+                        <w:jc w:val="center"/>
+                      </w:pPr>
+                      <w:r>
+                        <w:t>LED Array</w:t>
+                      </w:r>
+                    </w:p>
+                    <w:p>
+                      <w:pPr>
+                        <w:jc w:val="center"/>
+                      </w:pPr>
+                      <w:r>
+                        <w:t>HAL</w:t>
+                      </w:r>
+                    </w:p>
+                  </w:txbxContent>
+                </v:textbox>
+              </v:roundrect>
+            </w:pict>
+          </mc:Fallback>
+        </mc:AlternateContent>
+      </w:r>
+      <w:r>
+        <w:rPr>
+          <w:noProof/>
+        </w:rPr>
+        <mc:AlternateContent>
+          <mc:Choice Requires="wps">
+            <w:drawing>
+              <wp:anchor distT="0" distB="0" distL="114300" distR="114300" simplePos="0" relativeHeight="251795456" behindDoc="0" locked="0" layoutInCell="1" allowOverlap="1" wp14:anchorId="05C4F920" wp14:editId="5626E387">
+                <wp:simplePos x="0" y="0"/>
+                <wp:positionH relativeFrom="column">
+                  <wp:posOffset>4415708</wp:posOffset>
+                </wp:positionH>
+                <wp:positionV relativeFrom="paragraph">
+                  <wp:posOffset>83517</wp:posOffset>
+                </wp:positionV>
+                <wp:extent cx="825500" cy="702847"/>
+                <wp:effectExtent l="0" t="0" r="12700" b="8890"/>
+                <wp:wrapNone/>
+                <wp:docPr id="6" name="Rounded Rectangle 6"/>
+                <wp:cNvGraphicFramePr>
+                  <a:graphicFrameLocks xmlns:a="http://schemas.openxmlformats.org/drawingml/2006/main"/>
+                </wp:cNvGraphicFramePr>
+                <a:graphic xmlns:a="http://schemas.openxmlformats.org/drawingml/2006/main">
+                  <a:graphicData uri="http://schemas.microsoft.com/office/word/2010/wordprocessingShape">
+                    <wps:wsp>
+                      <wps:cNvSpPr>
+                        <a:spLocks/>
+                      </wps:cNvSpPr>
+                      <wps:spPr>
+                        <a:xfrm>
+                          <a:off x="0" y="0"/>
+                          <a:ext cx="825500" cy="702847"/>
                         </a:xfrm>
                         <a:prstGeom prst="roundRect">
                           <a:avLst/>
@@ -2093,10 +1914,15 @@
                               <w:jc w:val="center"/>
                             </w:pPr>
                             <w:r>
-                              <w:t>Hardware Abstraction</w:t>
+                              <w:t>Core Memory</w:t>
                             </w:r>
+                          </w:p>
+                          <w:p>
+                            <w:pPr>
+                              <w:jc w:val="center"/>
+                            </w:pPr>
                             <w:r>
-                              <w:t xml:space="preserve"> Libraries</w:t>
+                              <w:t>HAL</w:t>
                             </w:r>
                           </w:p>
                         </w:txbxContent>
@@ -2121,7 +1947,7 @@
           </mc:Choice>
           <mc:Fallback>
             <w:pict>
-              <v:roundrect w14:anchorId="7B38A609" id="Rounded Rectangle 5" o:spid="_x0000_s1039" style="position:absolute;margin-left:23pt;margin-top:353.9pt;width:666.5pt;height:30pt;z-index:251756544;visibility:visible;mso-wrap-style:square;mso-width-percent:0;mso-height-percent:0;mso-wrap-distance-left:9pt;mso-wrap-distance-top:0;mso-wrap-distance-right:9pt;mso-wrap-distance-bottom:0;mso-position-horizontal:absolute;mso-position-horizontal-relative:text;mso-position-vertical:absolute;mso-position-vertical-relative:text;mso-width-percent:0;mso-height-percent:0;mso-width-relative:margin;mso-height-relative:margin;v-text-anchor:middle" arcsize="10923f" o:gfxdata="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" fillcolor="#70ad47 [3209]" strokecolor="#375623 [1609]" strokeweight="1pt">
+              <v:roundrect w14:anchorId="05C4F920" id="Rounded Rectangle 6" o:spid="_x0000_s1037" style="position:absolute;margin-left:347.7pt;margin-top:6.6pt;width:65pt;height:55.35pt;z-index:251795456;visibility:visible;mso-wrap-style:square;mso-width-percent:0;mso-height-percent:0;mso-wrap-distance-left:9pt;mso-wrap-distance-top:0;mso-wrap-distance-right:9pt;mso-wrap-distance-bottom:0;mso-position-horizontal:absolute;mso-position-horizontal-relative:text;mso-position-vertical:absolute;mso-position-vertical-relative:text;mso-width-percent:0;mso-height-percent:0;mso-width-relative:margin;mso-height-relative:margin;v-text-anchor:middle" arcsize="10923f" o:gfxdata="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" fillcolor="#70ad47 [3209]" strokecolor="#375623 [1609]" strokeweight="1pt">
                 <v:stroke joinstyle="miter"/>
                 <v:path arrowok="t"/>
                 <v:textbox>
@@ -2131,10 +1957,15 @@
                         <w:jc w:val="center"/>
                       </w:pPr>
                       <w:r>
-                        <w:t>Hardware Abstraction</w:t>
+                        <w:t>Core Memory</w:t>
                       </w:r>
+                    </w:p>
+                    <w:p>
+                      <w:pPr>
+                        <w:jc w:val="center"/>
+                      </w:pPr>
                       <w:r>
-                        <w:t xml:space="preserve"> Libraries</w:t>
+                        <w:t>HAL</w:t>
                       </w:r>
                     </w:p>
                   </w:txbxContent>
@@ -2144,6 +1975,11 @@
           </mc:Fallback>
         </mc:AlternateContent>
       </w:r>
+    </w:p>
+    <w:p/>
+    <w:p/>
+    <w:p/>
+    <w:p>
       <w:r>
         <w:rPr>
           <w:noProof/>
@@ -2151,16 +1987,628 @@
         <mc:AlternateContent>
           <mc:Choice Requires="wps">
             <w:drawing>
-              <wp:anchor distT="0" distB="0" distL="114300" distR="114300" simplePos="0" relativeHeight="251758592" behindDoc="0" locked="0" layoutInCell="1" allowOverlap="1" wp14:anchorId="079F8132" wp14:editId="2E2B1C5E">
+              <wp:anchor distT="0" distB="0" distL="114300" distR="114300" simplePos="0" relativeHeight="251652096" behindDoc="0" locked="0" layoutInCell="1" allowOverlap="1" wp14:anchorId="70ED7EA7" wp14:editId="26096F2E">
                 <wp:simplePos x="0" y="0"/>
                 <wp:positionH relativeFrom="column">
-                  <wp:posOffset>292100</wp:posOffset>
+                  <wp:posOffset>5363155</wp:posOffset>
                 </wp:positionH>
                 <wp:positionV relativeFrom="paragraph">
-                  <wp:posOffset>4996180</wp:posOffset>
+                  <wp:posOffset>90612</wp:posOffset>
                 </wp:positionV>
-                <wp:extent cx="8464550" cy="412750"/>
-                <wp:effectExtent l="0" t="0" r="19050" b="19050"/>
+                <wp:extent cx="679450" cy="735716"/>
+                <wp:effectExtent l="0" t="0" r="19050" b="13970"/>
+                <wp:wrapNone/>
+                <wp:docPr id="3" name="Rounded Rectangle 3"/>
+                <wp:cNvGraphicFramePr>
+                  <a:graphicFrameLocks xmlns:a="http://schemas.openxmlformats.org/drawingml/2006/main"/>
+                </wp:cNvGraphicFramePr>
+                <a:graphic xmlns:a="http://schemas.openxmlformats.org/drawingml/2006/main">
+                  <a:graphicData uri="http://schemas.microsoft.com/office/word/2010/wordprocessingShape">
+                    <wps:wsp>
+                      <wps:cNvSpPr>
+                        <a:spLocks/>
+                      </wps:cNvSpPr>
+                      <wps:spPr>
+                        <a:xfrm>
+                          <a:off x="0" y="0"/>
+                          <a:ext cx="679450" cy="735716"/>
+                        </a:xfrm>
+                        <a:prstGeom prst="roundRect">
+                          <a:avLst/>
+                        </a:prstGeom>
+                      </wps:spPr>
+                      <wps:style>
+                        <a:lnRef idx="2">
+                          <a:schemeClr val="accent1">
+                            <a:shade val="50000"/>
+                          </a:schemeClr>
+                        </a:lnRef>
+                        <a:fillRef idx="1">
+                          <a:schemeClr val="accent1"/>
+                        </a:fillRef>
+                        <a:effectRef idx="0">
+                          <a:schemeClr val="accent1"/>
+                        </a:effectRef>
+                        <a:fontRef idx="minor">
+                          <a:schemeClr val="lt1"/>
+                        </a:fontRef>
+                      </wps:style>
+                      <wps:txbx>
+                        <w:txbxContent>
+                          <w:p>
+                            <w:pPr>
+                              <w:jc w:val="center"/>
+                            </w:pPr>
+                            <w:r>
+                              <w:t>LED Array</w:t>
+                            </w:r>
+                          </w:p>
+                          <w:p>
+                            <w:pPr>
+                              <w:jc w:val="center"/>
+                            </w:pPr>
+                            <w:r>
+                              <w:t>Driver</w:t>
+                            </w:r>
+                          </w:p>
+                        </w:txbxContent>
+                      </wps:txbx>
+                      <wps:bodyPr rot="0" spcFirstLastPara="0" vertOverflow="overflow" horzOverflow="overflow" vert="horz" wrap="square" lIns="91440" tIns="45720" rIns="91440" bIns="45720" numCol="1" spcCol="0" rtlCol="0" fromWordArt="0" anchor="t" anchorCtr="0" forceAA="0" compatLnSpc="1">
+                        <a:prstTxWarp prst="textNoShape">
+                          <a:avLst/>
+                        </a:prstTxWarp>
+                        <a:noAutofit/>
+                      </wps:bodyPr>
+                    </wps:wsp>
+                  </a:graphicData>
+                </a:graphic>
+                <wp14:sizeRelH relativeFrom="margin">
+                  <wp14:pctWidth>0</wp14:pctWidth>
+                </wp14:sizeRelH>
+                <wp14:sizeRelV relativeFrom="margin">
+                  <wp14:pctHeight>0</wp14:pctHeight>
+                </wp14:sizeRelV>
+              </wp:anchor>
+            </w:drawing>
+          </mc:Choice>
+          <mc:Fallback>
+            <w:pict>
+              <v:roundrect w14:anchorId="70ED7EA7" id="Rounded Rectangle 3" o:spid="_x0000_s1038" style="position:absolute;margin-left:422.3pt;margin-top:7.15pt;width:53.5pt;height:57.95pt;z-index:251652096;visibility:visible;mso-wrap-style:square;mso-width-percent:0;mso-height-percent:0;mso-wrap-distance-left:9pt;mso-wrap-distance-top:0;mso-wrap-distance-right:9pt;mso-wrap-distance-bottom:0;mso-position-horizontal:absolute;mso-position-horizontal-relative:text;mso-position-vertical:absolute;mso-position-vertical-relative:text;mso-width-percent:0;mso-height-percent:0;mso-width-relative:margin;mso-height-relative:margin;v-text-anchor:top" arcsize="10923f" o:gfxdata="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" fillcolor="#4472c4 [3204]" strokecolor="#1f3763 [1604]" strokeweight="1pt">
+                <v:stroke joinstyle="miter"/>
+                <v:path arrowok="t"/>
+                <v:textbox>
+                  <w:txbxContent>
+                    <w:p>
+                      <w:pPr>
+                        <w:jc w:val="center"/>
+                      </w:pPr>
+                      <w:r>
+                        <w:t>LED Array</w:t>
+                      </w:r>
+                    </w:p>
+                    <w:p>
+                      <w:pPr>
+                        <w:jc w:val="center"/>
+                      </w:pPr>
+                      <w:r>
+                        <w:t>Driver</w:t>
+                      </w:r>
+                    </w:p>
+                  </w:txbxContent>
+                </v:textbox>
+              </v:roundrect>
+            </w:pict>
+          </mc:Fallback>
+        </mc:AlternateContent>
+      </w:r>
+      <w:r>
+        <w:rPr>
+          <w:noProof/>
+        </w:rPr>
+        <mc:AlternateContent>
+          <mc:Choice Requires="wps">
+            <w:drawing>
+              <wp:anchor distT="0" distB="0" distL="114300" distR="114300" simplePos="0" relativeHeight="251713536" behindDoc="0" locked="0" layoutInCell="1" allowOverlap="1" wp14:anchorId="0CA812AB" wp14:editId="7D2C4245">
+                <wp:simplePos x="0" y="0"/>
+                <wp:positionH relativeFrom="column">
+                  <wp:posOffset>4417060</wp:posOffset>
+                </wp:positionH>
+                <wp:positionV relativeFrom="paragraph">
+                  <wp:posOffset>90943</wp:posOffset>
+                </wp:positionV>
+                <wp:extent cx="825500" cy="731520"/>
+                <wp:effectExtent l="0" t="0" r="12700" b="17780"/>
+                <wp:wrapNone/>
+                <wp:docPr id="2" name="Rounded Rectangle 2"/>
+                <wp:cNvGraphicFramePr>
+                  <a:graphicFrameLocks xmlns:a="http://schemas.openxmlformats.org/drawingml/2006/main"/>
+                </wp:cNvGraphicFramePr>
+                <a:graphic xmlns:a="http://schemas.openxmlformats.org/drawingml/2006/main">
+                  <a:graphicData uri="http://schemas.microsoft.com/office/word/2010/wordprocessingShape">
+                    <wps:wsp>
+                      <wps:cNvSpPr>
+                        <a:spLocks/>
+                      </wps:cNvSpPr>
+                      <wps:spPr>
+                        <a:xfrm>
+                          <a:off x="0" y="0"/>
+                          <a:ext cx="825500" cy="731520"/>
+                        </a:xfrm>
+                        <a:prstGeom prst="roundRect">
+                          <a:avLst/>
+                        </a:prstGeom>
+                      </wps:spPr>
+                      <wps:style>
+                        <a:lnRef idx="2">
+                          <a:schemeClr val="accent6">
+                            <a:shade val="50000"/>
+                          </a:schemeClr>
+                        </a:lnRef>
+                        <a:fillRef idx="1">
+                          <a:schemeClr val="accent6"/>
+                        </a:fillRef>
+                        <a:effectRef idx="0">
+                          <a:schemeClr val="accent6"/>
+                        </a:effectRef>
+                        <a:fontRef idx="minor">
+                          <a:schemeClr val="lt1"/>
+                        </a:fontRef>
+                      </wps:style>
+                      <wps:txbx>
+                        <w:txbxContent>
+                          <w:p>
+                            <w:pPr>
+                              <w:jc w:val="center"/>
+                            </w:pPr>
+                            <w:r>
+                              <w:t>Core Memory</w:t>
+                            </w:r>
+                          </w:p>
+                          <w:p>
+                            <w:pPr>
+                              <w:jc w:val="center"/>
+                            </w:pPr>
+                            <w:r>
+                              <w:t>Driver</w:t>
+                            </w:r>
+                          </w:p>
+                        </w:txbxContent>
+                      </wps:txbx>
+                      <wps:bodyPr rot="0" spcFirstLastPara="0" vertOverflow="overflow" horzOverflow="overflow" vert="horz" wrap="square" lIns="91440" tIns="45720" rIns="91440" bIns="45720" numCol="1" spcCol="0" rtlCol="0" fromWordArt="0" anchor="ctr" anchorCtr="0" forceAA="0" compatLnSpc="1">
+                        <a:prstTxWarp prst="textNoShape">
+                          <a:avLst/>
+                        </a:prstTxWarp>
+                        <a:noAutofit/>
+                      </wps:bodyPr>
+                    </wps:wsp>
+                  </a:graphicData>
+                </a:graphic>
+                <wp14:sizeRelH relativeFrom="margin">
+                  <wp14:pctWidth>0</wp14:pctWidth>
+                </wp14:sizeRelH>
+                <wp14:sizeRelV relativeFrom="margin">
+                  <wp14:pctHeight>0</wp14:pctHeight>
+                </wp14:sizeRelV>
+              </wp:anchor>
+            </w:drawing>
+          </mc:Choice>
+          <mc:Fallback>
+            <w:pict>
+              <v:roundrect w14:anchorId="0CA812AB" id="Rounded Rectangle 2" o:spid="_x0000_s1039" style="position:absolute;margin-left:347.8pt;margin-top:7.15pt;width:65pt;height:57.6pt;z-index:251713536;visibility:visible;mso-wrap-style:square;mso-width-percent:0;mso-height-percent:0;mso-wrap-distance-left:9pt;mso-wrap-distance-top:0;mso-wrap-distance-right:9pt;mso-wrap-distance-bottom:0;mso-position-horizontal:absolute;mso-position-horizontal-relative:text;mso-position-vertical:absolute;mso-position-vertical-relative:text;mso-width-percent:0;mso-height-percent:0;mso-width-relative:margin;mso-height-relative:margin;v-text-anchor:middle" arcsize="10923f" o:gfxdata="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" fillcolor="#70ad47 [3209]" strokecolor="#375623 [1609]" strokeweight="1pt">
+                <v:stroke joinstyle="miter"/>
+                <v:path arrowok="t"/>
+                <v:textbox>
+                  <w:txbxContent>
+                    <w:p>
+                      <w:pPr>
+                        <w:jc w:val="center"/>
+                      </w:pPr>
+                      <w:r>
+                        <w:t>Core Memory</w:t>
+                      </w:r>
+                    </w:p>
+                    <w:p>
+                      <w:pPr>
+                        <w:jc w:val="center"/>
+                      </w:pPr>
+                      <w:r>
+                        <w:t>Driver</w:t>
+                      </w:r>
+                    </w:p>
+                  </w:txbxContent>
+                </v:textbox>
+              </v:roundrect>
+            </w:pict>
+          </mc:Fallback>
+        </mc:AlternateContent>
+      </w:r>
+    </w:p>
+    <w:p>
+      <w:r>
+        <w:rPr>
+          <w:noProof/>
+        </w:rPr>
+        <mc:AlternateContent>
+          <mc:Choice Requires="wps">
+            <w:drawing>
+              <wp:anchor distT="0" distB="0" distL="114300" distR="114300" simplePos="0" relativeHeight="251718656" behindDoc="0" locked="0" layoutInCell="1" allowOverlap="1" wp14:anchorId="151471E3" wp14:editId="25BA4BF5">
+                <wp:simplePos x="0" y="0"/>
+                <wp:positionH relativeFrom="column">
+                  <wp:posOffset>6178550</wp:posOffset>
+                </wp:positionH>
+                <wp:positionV relativeFrom="paragraph">
+                  <wp:posOffset>97790</wp:posOffset>
+                </wp:positionV>
+                <wp:extent cx="603250" cy="532765"/>
+                <wp:effectExtent l="0" t="0" r="19050" b="13335"/>
+                <wp:wrapNone/>
+                <wp:docPr id="38" name="Rounded Rectangle 38"/>
+                <wp:cNvGraphicFramePr/>
+                <a:graphic xmlns:a="http://schemas.openxmlformats.org/drawingml/2006/main">
+                  <a:graphicData uri="http://schemas.microsoft.com/office/word/2010/wordprocessingShape">
+                    <wps:wsp>
+                      <wps:cNvSpPr/>
+                      <wps:spPr>
+                        <a:xfrm>
+                          <a:off x="0" y="0"/>
+                          <a:ext cx="603250" cy="532765"/>
+                        </a:xfrm>
+                        <a:prstGeom prst="roundRect">
+                          <a:avLst/>
+                        </a:prstGeom>
+                      </wps:spPr>
+                      <wps:style>
+                        <a:lnRef idx="2">
+                          <a:schemeClr val="accent4">
+                            <a:shade val="50000"/>
+                          </a:schemeClr>
+                        </a:lnRef>
+                        <a:fillRef idx="1">
+                          <a:schemeClr val="accent4"/>
+                        </a:fillRef>
+                        <a:effectRef idx="0">
+                          <a:schemeClr val="accent4"/>
+                        </a:effectRef>
+                        <a:fontRef idx="minor">
+                          <a:schemeClr val="lt1"/>
+                        </a:fontRef>
+                      </wps:style>
+                      <wps:txbx>
+                        <w:txbxContent>
+                          <w:p>
+                            <w:pPr>
+                              <w:jc w:val="center"/>
+                            </w:pPr>
+                            <w:r>
+                              <w:t>OLED</w:t>
+                            </w:r>
+                          </w:p>
+                        </w:txbxContent>
+                      </wps:txbx>
+                      <wps:bodyPr rot="0" spcFirstLastPara="0" vertOverflow="overflow" horzOverflow="overflow" vert="horz" wrap="square" lIns="91440" tIns="45720" rIns="91440" bIns="45720" numCol="1" spcCol="0" rtlCol="0" fromWordArt="0" anchor="ctr" anchorCtr="0" forceAA="0" compatLnSpc="1">
+                        <a:prstTxWarp prst="textNoShape">
+                          <a:avLst/>
+                        </a:prstTxWarp>
+                        <a:noAutofit/>
+                      </wps:bodyPr>
+                    </wps:wsp>
+                  </a:graphicData>
+                </a:graphic>
+                <wp14:sizeRelH relativeFrom="margin">
+                  <wp14:pctWidth>0</wp14:pctWidth>
+                </wp14:sizeRelH>
+                <wp14:sizeRelV relativeFrom="margin">
+                  <wp14:pctHeight>0</wp14:pctHeight>
+                </wp14:sizeRelV>
+              </wp:anchor>
+            </w:drawing>
+          </mc:Choice>
+          <mc:Fallback>
+            <w:pict>
+              <v:roundrect w14:anchorId="151471E3" id="Rounded Rectangle 38" o:spid="_x0000_s1039" style="position:absolute;margin-left:486.5pt;margin-top:7.7pt;width:47.5pt;height:41.95pt;z-index:251718656;visibility:visible;mso-wrap-style:square;mso-width-percent:0;mso-height-percent:0;mso-wrap-distance-left:9pt;mso-wrap-distance-top:0;mso-wrap-distance-right:9pt;mso-wrap-distance-bottom:0;mso-position-horizontal:absolute;mso-position-horizontal-relative:text;mso-position-vertical:absolute;mso-position-vertical-relative:text;mso-width-percent:0;mso-height-percent:0;mso-width-relative:margin;mso-height-relative:margin;v-text-anchor:middle" arcsize="10923f" o:gfxdata="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" fillcolor="#ffc000 [3207]" strokecolor="#7f5f00 [1607]" strokeweight="1pt">
+                <v:stroke joinstyle="miter"/>
+                <v:textbox>
+                  <w:txbxContent>
+                    <w:p>
+                      <w:pPr>
+                        <w:jc w:val="center"/>
+                      </w:pPr>
+                      <w:r>
+                        <w:t>OLED</w:t>
+                      </w:r>
+                    </w:p>
+                  </w:txbxContent>
+                </v:textbox>
+              </v:roundrect>
+            </w:pict>
+          </mc:Fallback>
+        </mc:AlternateContent>
+      </w:r>
+    </w:p>
+    <w:p/>
+    <w:p/>
+    <w:p/>
+    <w:p>
+      <w:r>
+        <w:rPr>
+          <w:noProof/>
+        </w:rPr>
+        <mc:AlternateContent>
+          <mc:Choice Requires="wps">
+            <w:drawing>
+              <wp:anchor distT="0" distB="0" distL="114300" distR="114300" simplePos="0" relativeHeight="251756544" behindDoc="0" locked="0" layoutInCell="1" allowOverlap="1" wp14:anchorId="7B38A609" wp14:editId="5E98D2C4">
+                <wp:simplePos x="0" y="0"/>
+                <wp:positionH relativeFrom="column">
+                  <wp:posOffset>295422</wp:posOffset>
+                </wp:positionH>
+                <wp:positionV relativeFrom="paragraph">
+                  <wp:posOffset>31310</wp:posOffset>
+                </wp:positionV>
+                <wp:extent cx="8464550" cy="302456"/>
+                <wp:effectExtent l="0" t="0" r="19050" b="15240"/>
+                <wp:wrapNone/>
+                <wp:docPr id="5" name="Rounded Rectangle 5"/>
+                <wp:cNvGraphicFramePr>
+                  <a:graphicFrameLocks xmlns:a="http://schemas.openxmlformats.org/drawingml/2006/main"/>
+                </wp:cNvGraphicFramePr>
+                <a:graphic xmlns:a="http://schemas.openxmlformats.org/drawingml/2006/main">
+                  <a:graphicData uri="http://schemas.microsoft.com/office/word/2010/wordprocessingShape">
+                    <wps:wsp>
+                      <wps:cNvSpPr>
+                        <a:spLocks/>
+                      </wps:cNvSpPr>
+                      <wps:spPr>
+                        <a:xfrm>
+                          <a:off x="0" y="0"/>
+                          <a:ext cx="8464550" cy="302456"/>
+                        </a:xfrm>
+                        <a:prstGeom prst="roundRect">
+                          <a:avLst/>
+                        </a:prstGeom>
+                      </wps:spPr>
+                      <wps:style>
+                        <a:lnRef idx="2">
+                          <a:schemeClr val="accent6">
+                            <a:shade val="50000"/>
+                          </a:schemeClr>
+                        </a:lnRef>
+                        <a:fillRef idx="1">
+                          <a:schemeClr val="accent6"/>
+                        </a:fillRef>
+                        <a:effectRef idx="0">
+                          <a:schemeClr val="accent6"/>
+                        </a:effectRef>
+                        <a:fontRef idx="minor">
+                          <a:schemeClr val="lt1"/>
+                        </a:fontRef>
+                      </wps:style>
+                      <wps:txbx>
+                        <w:txbxContent>
+                          <w:p>
+                            <w:pPr>
+                              <w:jc w:val="center"/>
+                            </w:pPr>
+                            <w:r>
+                              <w:t>3</w:t>
+                            </w:r>
+                            <w:r>
+                              <w:rPr>
+                                <w:vertAlign w:val="superscript"/>
+                              </w:rPr>
+                              <w:t>rd</w:t>
+                            </w:r>
+                            <w:r>
+                              <w:t xml:space="preserve"> Party </w:t>
+                            </w:r>
+                            <w:r>
+                              <w:t>Libraries</w:t>
+                            </w:r>
+                            <w:r>
+                              <w:t xml:space="preserve"> (</w:t>
+                            </w:r>
+                            <w:proofErr w:type="spellStart"/>
+                            <w:r>
+                              <w:t>FastLED</w:t>
+                            </w:r>
+                            <w:proofErr w:type="spellEnd"/>
+                            <w:r>
+                              <w:t xml:space="preserve"> …)</w:t>
+                            </w:r>
+                          </w:p>
+                        </w:txbxContent>
+                      </wps:txbx>
+                      <wps:bodyPr rot="0" spcFirstLastPara="0" vertOverflow="overflow" horzOverflow="overflow" vert="horz" wrap="square" lIns="91440" tIns="45720" rIns="91440" bIns="45720" numCol="1" spcCol="0" rtlCol="0" fromWordArt="0" anchor="ctr" anchorCtr="0" forceAA="0" compatLnSpc="1">
+                        <a:prstTxWarp prst="textNoShape">
+                          <a:avLst/>
+                        </a:prstTxWarp>
+                        <a:noAutofit/>
+                      </wps:bodyPr>
+                    </wps:wsp>
+                  </a:graphicData>
+                </a:graphic>
+                <wp14:sizeRelH relativeFrom="margin">
+                  <wp14:pctWidth>0</wp14:pctWidth>
+                </wp14:sizeRelH>
+                <wp14:sizeRelV relativeFrom="margin">
+                  <wp14:pctHeight>0</wp14:pctHeight>
+                </wp14:sizeRelV>
+              </wp:anchor>
+            </w:drawing>
+          </mc:Choice>
+          <mc:Fallback>
+            <w:pict>
+              <v:roundrect w14:anchorId="7B38A609" id="Rounded Rectangle 5" o:spid="_x0000_s1041" style="position:absolute;margin-left:23.25pt;margin-top:2.45pt;width:666.5pt;height:23.8pt;z-index:251756544;visibility:visible;mso-wrap-style:square;mso-width-percent:0;mso-height-percent:0;mso-wrap-distance-left:9pt;mso-wrap-distance-top:0;mso-wrap-distance-right:9pt;mso-wrap-distance-bottom:0;mso-position-horizontal:absolute;mso-position-horizontal-relative:text;mso-position-vertical:absolute;mso-position-vertical-relative:text;mso-width-percent:0;mso-height-percent:0;mso-width-relative:margin;mso-height-relative:margin;v-text-anchor:middle" arcsize="10923f" o:gfxdata="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" fillcolor="#70ad47 [3209]" strokecolor="#375623 [1609]" strokeweight="1pt">
+                <v:stroke joinstyle="miter"/>
+                <v:path arrowok="t"/>
+                <v:textbox>
+                  <w:txbxContent>
+                    <w:p>
+                      <w:pPr>
+                        <w:jc w:val="center"/>
+                      </w:pPr>
+                      <w:r>
+                        <w:t>3</w:t>
+                      </w:r>
+                      <w:r>
+                        <w:rPr>
+                          <w:vertAlign w:val="superscript"/>
+                        </w:rPr>
+                        <w:t>rd</w:t>
+                      </w:r>
+                      <w:r>
+                        <w:t xml:space="preserve"> Party </w:t>
+                      </w:r>
+                      <w:r>
+                        <w:t>Libraries</w:t>
+                      </w:r>
+                      <w:r>
+                        <w:t xml:space="preserve"> (</w:t>
+                      </w:r>
+                      <w:proofErr w:type="spellStart"/>
+                      <w:r>
+                        <w:t>FastLED</w:t>
+                      </w:r>
+                      <w:proofErr w:type="spellEnd"/>
+                      <w:r>
+                        <w:t xml:space="preserve"> …)</w:t>
+                      </w:r>
+                    </w:p>
+                  </w:txbxContent>
+                </v:textbox>
+              </v:roundrect>
+            </w:pict>
+          </mc:Fallback>
+        </mc:AlternateContent>
+      </w:r>
+    </w:p>
+    <w:p/>
+    <w:p>
+      <w:r>
+        <w:rPr>
+          <w:noProof/>
+        </w:rPr>
+        <mc:AlternateContent>
+          <mc:Choice Requires="wps">
+            <w:drawing>
+              <wp:anchor distT="0" distB="0" distL="114300" distR="114300" simplePos="0" relativeHeight="251793408" behindDoc="0" locked="0" layoutInCell="1" allowOverlap="1" wp14:anchorId="5288BFF3" wp14:editId="517DE8D9">
+                <wp:simplePos x="0" y="0"/>
+                <wp:positionH relativeFrom="column">
+                  <wp:posOffset>285164</wp:posOffset>
+                </wp:positionH>
+                <wp:positionV relativeFrom="paragraph">
+                  <wp:posOffset>20320</wp:posOffset>
+                </wp:positionV>
+                <wp:extent cx="8464550" cy="295275"/>
+                <wp:effectExtent l="0" t="0" r="19050" b="9525"/>
+                <wp:wrapNone/>
+                <wp:docPr id="4" name="Rounded Rectangle 4"/>
+                <wp:cNvGraphicFramePr>
+                  <a:graphicFrameLocks xmlns:a="http://schemas.openxmlformats.org/drawingml/2006/main"/>
+                </wp:cNvGraphicFramePr>
+                <a:graphic xmlns:a="http://schemas.openxmlformats.org/drawingml/2006/main">
+                  <a:graphicData uri="http://schemas.microsoft.com/office/word/2010/wordprocessingShape">
+                    <wps:wsp>
+                      <wps:cNvSpPr>
+                        <a:spLocks/>
+                      </wps:cNvSpPr>
+                      <wps:spPr>
+                        <a:xfrm>
+                          <a:off x="0" y="0"/>
+                          <a:ext cx="8464550" cy="295275"/>
+                        </a:xfrm>
+                        <a:prstGeom prst="roundRect">
+                          <a:avLst/>
+                        </a:prstGeom>
+                      </wps:spPr>
+                      <wps:style>
+                        <a:lnRef idx="1">
+                          <a:schemeClr val="accent2"/>
+                        </a:lnRef>
+                        <a:fillRef idx="2">
+                          <a:schemeClr val="accent2"/>
+                        </a:fillRef>
+                        <a:effectRef idx="1">
+                          <a:schemeClr val="accent2"/>
+                        </a:effectRef>
+                        <a:fontRef idx="minor">
+                          <a:schemeClr val="dk1"/>
+                        </a:fontRef>
+                      </wps:style>
+                      <wps:txbx>
+                        <w:txbxContent>
+                          <w:p>
+                            <w:pPr>
+                              <w:jc w:val="center"/>
+                            </w:pPr>
+                            <w:r>
+                              <w:t>Arduino Libraries</w:t>
+                            </w:r>
+                          </w:p>
+                        </w:txbxContent>
+                      </wps:txbx>
+                      <wps:bodyPr rot="0" spcFirstLastPara="0" vertOverflow="overflow" horzOverflow="overflow" vert="horz" wrap="square" lIns="91440" tIns="45720" rIns="91440" bIns="45720" numCol="1" spcCol="0" rtlCol="0" fromWordArt="0" anchor="ctr" anchorCtr="0" forceAA="0" compatLnSpc="1">
+                        <a:prstTxWarp prst="textNoShape">
+                          <a:avLst/>
+                        </a:prstTxWarp>
+                        <a:noAutofit/>
+                      </wps:bodyPr>
+                    </wps:wsp>
+                  </a:graphicData>
+                </a:graphic>
+                <wp14:sizeRelH relativeFrom="margin">
+                  <wp14:pctWidth>0</wp14:pctWidth>
+                </wp14:sizeRelH>
+                <wp14:sizeRelV relativeFrom="margin">
+                  <wp14:pctHeight>0</wp14:pctHeight>
+                </wp14:sizeRelV>
+              </wp:anchor>
+            </w:drawing>
+          </mc:Choice>
+          <mc:Fallback>
+            <w:pict>
+              <v:roundrect w14:anchorId="5288BFF3" id="Rounded Rectangle 4" o:spid="_x0000_s1041" style="position:absolute;margin-left:22.45pt;margin-top:1.6pt;width:666.5pt;height:23.25pt;z-index:251793408;visibility:visible;mso-wrap-style:square;mso-width-percent:0;mso-height-percent:0;mso-wrap-distance-left:9pt;mso-wrap-distance-top:0;mso-wrap-distance-right:9pt;mso-wrap-distance-bottom:0;mso-position-horizontal:absolute;mso-position-horizontal-relative:text;mso-position-vertical:absolute;mso-position-vertical-relative:text;mso-width-percent:0;mso-height-percent:0;mso-width-relative:margin;mso-height-relative:margin;v-text-anchor:middle" arcsize="10923f" o:gfxdata="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" fillcolor="#f3a875 [2165]" strokecolor="#ed7d31 [3205]" strokeweight=".5pt">
+                <v:fill color2="#f09558 [2613]" rotate="t" colors="0 #f7bda4;.5 #f5b195;1 #f8a581" focus="100%" type="gradient">
+                  <o:fill v:ext="view" type="gradientUnscaled"/>
+                </v:fill>
+                <v:stroke joinstyle="miter"/>
+                <v:path arrowok="t"/>
+                <v:textbox>
+                  <w:txbxContent>
+                    <w:p>
+                      <w:pPr>
+                        <w:jc w:val="center"/>
+                      </w:pPr>
+                      <w:r>
+                        <w:t>Arduino Libraries</w:t>
+                      </w:r>
+                    </w:p>
+                  </w:txbxContent>
+                </v:textbox>
+              </v:roundrect>
+            </w:pict>
+          </mc:Fallback>
+        </mc:AlternateContent>
+      </w:r>
+    </w:p>
+    <w:p/>
+    <w:p>
+      <w:r>
+        <w:rPr>
+          <w:noProof/>
+        </w:rPr>
+        <mc:AlternateContent>
+          <mc:Choice Requires="wps">
+            <w:drawing>
+              <wp:anchor distT="0" distB="0" distL="114300" distR="114300" simplePos="0" relativeHeight="251758592" behindDoc="0" locked="0" layoutInCell="1" allowOverlap="1" wp14:anchorId="079F8132" wp14:editId="0D8181AF">
+                <wp:simplePos x="0" y="0"/>
+                <wp:positionH relativeFrom="column">
+                  <wp:posOffset>294054</wp:posOffset>
+                </wp:positionH>
+                <wp:positionV relativeFrom="paragraph">
+                  <wp:posOffset>20418</wp:posOffset>
+                </wp:positionV>
+                <wp:extent cx="8464550" cy="295422"/>
+                <wp:effectExtent l="0" t="0" r="19050" b="9525"/>
                 <wp:wrapNone/>
                 <wp:docPr id="1" name="Rounded Rectangle 1"/>
                 <wp:cNvGraphicFramePr>
@@ -2175,7 +2623,7 @@
                       <wps:spPr>
                         <a:xfrm>
                           <a:off x="0" y="0"/>
-                          <a:ext cx="8464550" cy="412750"/>
+                          <a:ext cx="8464550" cy="295422"/>
                         </a:xfrm>
                         <a:prstGeom prst="roundRect">
                           <a:avLst/>
@@ -2229,7 +2677,7 @@
           </mc:Choice>
           <mc:Fallback>
             <w:pict>
-              <v:roundrect w14:anchorId="079F8132" id="Rounded Rectangle 1" o:spid="_x0000_s1040" style="position:absolute;margin-left:23pt;margin-top:393.4pt;width:666.5pt;height:32.5pt;z-index:251758592;visibility:visible;mso-wrap-style:square;mso-width-percent:0;mso-height-percent:0;mso-wrap-distance-left:9pt;mso-wrap-distance-top:0;mso-wrap-distance-right:9pt;mso-wrap-distance-bottom:0;mso-position-horizontal:absolute;mso-position-horizontal-relative:text;mso-position-vertical:absolute;mso-position-vertical-relative:text;mso-width-percent:0;mso-height-percent:0;mso-width-relative:margin;mso-height-relative:margin;v-text-anchor:middle" arcsize="10923f" o:gfxdata="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" fillcolor="#a5a5a5 [3206]" strokecolor="#525252 [1606]" strokeweight="1pt">
+              <v:roundrect w14:anchorId="079F8132" id="Rounded Rectangle 1" o:spid="_x0000_s1042" style="position:absolute;margin-left:23.15pt;margin-top:1.6pt;width:666.5pt;height:23.25pt;z-index:251758592;visibility:visible;mso-wrap-style:square;mso-width-percent:0;mso-height-percent:0;mso-wrap-distance-left:9pt;mso-wrap-distance-top:0;mso-wrap-distance-right:9pt;mso-wrap-distance-bottom:0;mso-position-horizontal:absolute;mso-position-horizontal-relative:text;mso-position-vertical:absolute;mso-position-vertical-relative:text;mso-width-percent:0;mso-height-percent:0;mso-width-relative:margin;mso-height-relative:margin;v-text-anchor:middle" arcsize="10923f" o:gfxdata="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" fillcolor="#a5a5a5 [3206]" strokecolor="#525252 [1606]" strokeweight="1pt">
                 <v:stroke joinstyle="miter"/>
                 <v:path arrowok="t"/>
                 <v:textbox>
@@ -2250,9 +2698,1589 @@
         </mc:AlternateContent>
       </w:r>
     </w:p>
+    <w:p/>
+    <w:p/>
+    <w:tbl>
+      <w:tblPr>
+        <w:tblStyle w:val="TableGrid"/>
+        <w:tblW w:w="14395" w:type="dxa"/>
+        <w:tblLook w:val="04A0" w:firstRow="1" w:lastRow="0" w:firstColumn="1" w:lastColumn="0" w:noHBand="0" w:noVBand="1"/>
+      </w:tblPr>
+      <w:tblGrid>
+        <w:gridCol w:w="1540"/>
+        <w:gridCol w:w="3470"/>
+        <w:gridCol w:w="4795"/>
+        <w:gridCol w:w="4590"/>
+      </w:tblGrid>
+      <w:tr>
+        <w:tc>
+          <w:tcPr>
+            <w:tcW w:w="1540" w:type="dxa"/>
+          </w:tcPr>
+          <w:p>
+            <w:r>
+              <w:t>LAYERS</w:t>
+            </w:r>
+          </w:p>
+        </w:tc>
+        <w:tc>
+          <w:tcPr>
+            <w:tcW w:w="3470" w:type="dxa"/>
+          </w:tcPr>
+          <w:p>
+            <w:r>
+              <w:t>SYSTEM</w:t>
+            </w:r>
+          </w:p>
+        </w:tc>
+        <w:tc>
+          <w:tcPr>
+            <w:tcW w:w="4795" w:type="dxa"/>
+          </w:tcPr>
+          <w:p>
+            <w:r>
+              <w:t xml:space="preserve">LED </w:t>
+            </w:r>
+            <w:r>
+              <w:t>ARRAY</w:t>
+            </w:r>
+            <w:r>
+              <w:t xml:space="preserve"> EXAMPLE</w:t>
+            </w:r>
+          </w:p>
+        </w:tc>
+        <w:tc>
+          <w:tcPr>
+            <w:tcW w:w="4590" w:type="dxa"/>
+          </w:tcPr>
+          <w:p>
+            <w:r>
+              <w:t>CORE MEMORY EXAMPLE</w:t>
+            </w:r>
+          </w:p>
+        </w:tc>
+      </w:tr>
+      <w:tr>
+        <w:tc>
+          <w:tcPr>
+            <w:tcW w:w="1540" w:type="dxa"/>
+          </w:tcPr>
+          <w:p>
+            <w:r>
+              <w:t>Application</w:t>
+            </w:r>
+          </w:p>
+        </w:tc>
+        <w:tc>
+          <w:tcPr>
+            <w:tcW w:w="3470" w:type="dxa"/>
+          </w:tcPr>
+          <w:p>
+            <w:pPr>
+              <w:rPr>
+                <w:sz w:val="20"/>
+                <w:szCs w:val="20"/>
+              </w:rPr>
+            </w:pPr>
+            <w:proofErr w:type="spellStart"/>
+            <w:r>
+              <w:rPr>
+                <w:sz w:val="20"/>
+                <w:szCs w:val="20"/>
+              </w:rPr>
+              <w:t>Task_Top_Level_State_Machine</w:t>
+            </w:r>
+            <w:proofErr w:type="spellEnd"/>
+            <w:r>
+              <w:rPr>
+                <w:sz w:val="20"/>
+                <w:szCs w:val="20"/>
+              </w:rPr>
+              <w:t xml:space="preserve">: The user application. </w:t>
+            </w:r>
+            <w:r>
+              <w:rPr>
+                <w:sz w:val="20"/>
+                <w:szCs w:val="20"/>
+              </w:rPr>
+              <w:t xml:space="preserve">Initially this </w:t>
+            </w:r>
+            <w:r>
+              <w:rPr>
+                <w:sz w:val="20"/>
+                <w:szCs w:val="20"/>
+              </w:rPr>
+              <w:t>a few different demo and test modes of operation, using different combinations of Middleware Functionality.</w:t>
+            </w:r>
+          </w:p>
+        </w:tc>
+        <w:tc>
+          <w:tcPr>
+            <w:tcW w:w="4795" w:type="dxa"/>
+          </w:tcPr>
+          <w:p>
+            <w:pPr>
+              <w:rPr>
+                <w:sz w:val="20"/>
+                <w:szCs w:val="20"/>
+              </w:rPr>
+            </w:pPr>
+          </w:p>
+        </w:tc>
+        <w:tc>
+          <w:tcPr>
+            <w:tcW w:w="4590" w:type="dxa"/>
+          </w:tcPr>
+          <w:p>
+            <w:pPr>
+              <w:rPr>
+                <w:sz w:val="20"/>
+                <w:szCs w:val="20"/>
+              </w:rPr>
+            </w:pPr>
+          </w:p>
+        </w:tc>
+      </w:tr>
+      <w:tr>
+        <w:tc>
+          <w:tcPr>
+            <w:tcW w:w="1540" w:type="dxa"/>
+          </w:tcPr>
+          <w:p>
+            <w:r>
+              <w:t>RTOS</w:t>
+            </w:r>
+          </w:p>
+        </w:tc>
+        <w:tc>
+          <w:tcPr>
+            <w:tcW w:w="3470" w:type="dxa"/>
+          </w:tcPr>
+          <w:p>
+            <w:pPr>
+              <w:rPr>
+                <w:sz w:val="20"/>
+                <w:szCs w:val="20"/>
+              </w:rPr>
+            </w:pPr>
+            <w:proofErr w:type="spellStart"/>
+            <w:r>
+              <w:rPr>
+                <w:sz w:val="20"/>
+                <w:szCs w:val="20"/>
+              </w:rPr>
+              <w:t>Arduino_FreeRTOS.h</w:t>
+            </w:r>
+            <w:proofErr w:type="spellEnd"/>
+            <w:r>
+              <w:rPr>
+                <w:sz w:val="20"/>
+                <w:szCs w:val="20"/>
+              </w:rPr>
+              <w:t>: manages everything else which are all running as tasks in the RTOS.</w:t>
+            </w:r>
+          </w:p>
+        </w:tc>
+        <w:tc>
+          <w:tcPr>
+            <w:tcW w:w="4795" w:type="dxa"/>
+          </w:tcPr>
+          <w:p>
+            <w:pPr>
+              <w:rPr>
+                <w:sz w:val="20"/>
+                <w:szCs w:val="20"/>
+              </w:rPr>
+            </w:pPr>
+          </w:p>
+        </w:tc>
+        <w:tc>
+          <w:tcPr>
+            <w:tcW w:w="4590" w:type="dxa"/>
+          </w:tcPr>
+          <w:p>
+            <w:pPr>
+              <w:rPr>
+                <w:sz w:val="20"/>
+                <w:szCs w:val="20"/>
+              </w:rPr>
+            </w:pPr>
+          </w:p>
+        </w:tc>
+      </w:tr>
+      <w:tr>
+        <w:tc>
+          <w:tcPr>
+            <w:tcW w:w="1540" w:type="dxa"/>
+          </w:tcPr>
+          <w:p>
+            <w:r>
+              <w:t>Middleware</w:t>
+            </w:r>
+          </w:p>
+        </w:tc>
+        <w:tc>
+          <w:tcPr>
+            <w:tcW w:w="3470" w:type="dxa"/>
+          </w:tcPr>
+          <w:p>
+            <w:pPr>
+              <w:rPr>
+                <w:sz w:val="20"/>
+                <w:szCs w:val="20"/>
+              </w:rPr>
+            </w:pPr>
+          </w:p>
+        </w:tc>
+        <w:tc>
+          <w:tcPr>
+            <w:tcW w:w="4795" w:type="dxa"/>
+          </w:tcPr>
+          <w:p>
+            <w:pPr>
+              <w:rPr>
+                <w:sz w:val="20"/>
+                <w:szCs w:val="20"/>
+              </w:rPr>
+            </w:pPr>
+          </w:p>
+        </w:tc>
+        <w:tc>
+          <w:tcPr>
+            <w:tcW w:w="4590" w:type="dxa"/>
+          </w:tcPr>
+          <w:p>
+            <w:pPr>
+              <w:rPr>
+                <w:sz w:val="20"/>
+                <w:szCs w:val="20"/>
+              </w:rPr>
+            </w:pPr>
+          </w:p>
+        </w:tc>
+      </w:tr>
+      <w:tr>
+        <w:tc>
+          <w:tcPr>
+            <w:tcW w:w="1540" w:type="dxa"/>
+          </w:tcPr>
+          <w:p>
+            <w:r>
+              <w:t>HAL</w:t>
+            </w:r>
+          </w:p>
+        </w:tc>
+        <w:tc>
+          <w:tcPr>
+            <w:tcW w:w="3470" w:type="dxa"/>
+          </w:tcPr>
+          <w:p>
+            <w:pPr>
+              <w:rPr>
+                <w:sz w:val="20"/>
+                <w:szCs w:val="20"/>
+              </w:rPr>
+            </w:pPr>
+          </w:p>
+        </w:tc>
+        <w:tc>
+          <w:tcPr>
+            <w:tcW w:w="4795" w:type="dxa"/>
+          </w:tcPr>
+          <w:p>
+            <w:pPr>
+              <w:rPr>
+                <w:sz w:val="20"/>
+                <w:szCs w:val="20"/>
+              </w:rPr>
+            </w:pPr>
+            <w:r>
+              <w:rPr>
+                <w:sz w:val="20"/>
+                <w:szCs w:val="20"/>
+              </w:rPr>
+              <w:t xml:space="preserve"> </w:t>
+            </w:r>
+          </w:p>
+          <w:p>
+            <w:pPr>
+              <w:ind w:left="720"/>
+              <w:rPr>
+                <w:sz w:val="20"/>
+                <w:szCs w:val="20"/>
+              </w:rPr>
+            </w:pPr>
+          </w:p>
+        </w:tc>
+        <w:tc>
+          <w:tcPr>
+            <w:tcW w:w="4590" w:type="dxa"/>
+          </w:tcPr>
+          <w:p>
+            <w:pPr>
+              <w:rPr>
+                <w:sz w:val="20"/>
+                <w:szCs w:val="20"/>
+              </w:rPr>
+            </w:pPr>
+            <w:proofErr w:type="spellStart"/>
+            <w:r>
+              <w:rPr>
+                <w:sz w:val="20"/>
+                <w:szCs w:val="20"/>
+              </w:rPr>
+              <w:t>Core_</w:t>
+            </w:r>
+            <w:r>
+              <w:rPr>
+                <w:sz w:val="20"/>
+                <w:szCs w:val="20"/>
+              </w:rPr>
+              <w:t>Mem_</w:t>
+            </w:r>
+            <w:r>
+              <w:rPr>
+                <w:sz w:val="20"/>
+                <w:szCs w:val="20"/>
+              </w:rPr>
+              <w:t>Driver</w:t>
+            </w:r>
+            <w:proofErr w:type="spellEnd"/>
+            <w:r>
+              <w:rPr>
+                <w:sz w:val="20"/>
+                <w:szCs w:val="20"/>
+              </w:rPr>
+              <w:t xml:space="preserve"> (rename this </w:t>
+            </w:r>
+            <w:r>
+              <w:rPr>
+                <w:sz w:val="20"/>
+                <w:szCs w:val="20"/>
+              </w:rPr>
+              <w:t xml:space="preserve">to </w:t>
+            </w:r>
+            <w:proofErr w:type="spellStart"/>
+            <w:r>
+              <w:rPr>
+                <w:sz w:val="20"/>
+                <w:szCs w:val="20"/>
+              </w:rPr>
+              <w:t>Core_</w:t>
+            </w:r>
+            <w:r>
+              <w:rPr>
+                <w:sz w:val="20"/>
+                <w:szCs w:val="20"/>
+              </w:rPr>
+              <w:t>Mem_</w:t>
+            </w:r>
+            <w:r>
+              <w:rPr>
+                <w:sz w:val="20"/>
+                <w:szCs w:val="20"/>
+              </w:rPr>
+              <w:t>HAL</w:t>
+            </w:r>
+            <w:proofErr w:type="spellEnd"/>
+            <w:r>
+              <w:rPr>
+                <w:sz w:val="20"/>
+                <w:szCs w:val="20"/>
+              </w:rPr>
+              <w:t>)</w:t>
+            </w:r>
+            <w:r>
+              <w:rPr>
+                <w:sz w:val="20"/>
+                <w:szCs w:val="20"/>
+              </w:rPr>
+              <w:t>:</w:t>
+            </w:r>
+            <w:r>
+              <w:rPr>
+                <w:sz w:val="20"/>
+                <w:szCs w:val="20"/>
+              </w:rPr>
+              <w:t xml:space="preserve"> </w:t>
+            </w:r>
+          </w:p>
+        </w:tc>
+      </w:tr>
+      <w:tr>
+        <w:tc>
+          <w:tcPr>
+            <w:tcW w:w="1540" w:type="dxa"/>
+          </w:tcPr>
+          <w:p>
+            <w:r>
+              <w:t>Drivers and Board Support</w:t>
+            </w:r>
+          </w:p>
+        </w:tc>
+        <w:tc>
+          <w:tcPr>
+            <w:tcW w:w="3470" w:type="dxa"/>
+          </w:tcPr>
+          <w:p>
+            <w:pPr>
+              <w:rPr>
+                <w:sz w:val="20"/>
+                <w:szCs w:val="20"/>
+              </w:rPr>
+            </w:pPr>
+            <w:r>
+              <w:rPr>
+                <w:sz w:val="20"/>
+                <w:szCs w:val="20"/>
+              </w:rPr>
+              <w:t>Arduino hidden includes</w:t>
+            </w:r>
+          </w:p>
+          <w:p>
+            <w:pPr>
+              <w:rPr>
+                <w:sz w:val="20"/>
+                <w:szCs w:val="20"/>
+              </w:rPr>
+            </w:pPr>
+            <w:proofErr w:type="spellStart"/>
+            <w:r>
+              <w:rPr>
+                <w:sz w:val="20"/>
+                <w:szCs w:val="20"/>
+              </w:rPr>
+              <w:t>HardwareIOMap.h</w:t>
+            </w:r>
+            <w:proofErr w:type="spellEnd"/>
+          </w:p>
+        </w:tc>
+        <w:tc>
+          <w:tcPr>
+            <w:tcW w:w="4795" w:type="dxa"/>
+          </w:tcPr>
+          <w:p>
+            <w:pPr>
+              <w:rPr>
+                <w:sz w:val="20"/>
+                <w:szCs w:val="20"/>
+              </w:rPr>
+            </w:pPr>
+          </w:p>
+        </w:tc>
+        <w:tc>
+          <w:tcPr>
+            <w:tcW w:w="4590" w:type="dxa"/>
+          </w:tcPr>
+          <w:p>
+            <w:pPr>
+              <w:ind w:left="720"/>
+              <w:rPr>
+                <w:sz w:val="20"/>
+                <w:szCs w:val="20"/>
+              </w:rPr>
+            </w:pPr>
+            <w:bookmarkStart w:id="0" w:name="_GoBack"/>
+            <w:bookmarkEnd w:id="0"/>
+          </w:p>
+        </w:tc>
+      </w:tr>
+      <w:tr>
+        <w:tc>
+          <w:tcPr>
+            <w:tcW w:w="1540" w:type="dxa"/>
+          </w:tcPr>
+          <w:p>
+            <w:r>
+              <w:t>Hardware</w:t>
+            </w:r>
+          </w:p>
+        </w:tc>
+        <w:tc>
+          <w:tcPr>
+            <w:tcW w:w="3470" w:type="dxa"/>
+          </w:tcPr>
+          <w:p>
+            <w:pPr>
+              <w:rPr>
+                <w:sz w:val="20"/>
+                <w:szCs w:val="20"/>
+              </w:rPr>
+            </w:pPr>
+            <w:r>
+              <w:rPr>
+                <w:sz w:val="20"/>
+                <w:szCs w:val="20"/>
+              </w:rPr>
+              <w:t>Teensy</w:t>
+            </w:r>
+          </w:p>
+          <w:p>
+            <w:pPr>
+              <w:ind w:left="720"/>
+              <w:rPr>
+                <w:sz w:val="20"/>
+                <w:szCs w:val="20"/>
+              </w:rPr>
+            </w:pPr>
+            <w:r>
+              <w:rPr>
+                <w:sz w:val="20"/>
+                <w:szCs w:val="20"/>
+              </w:rPr>
+              <w:t>MCU</w:t>
+            </w:r>
+          </w:p>
+          <w:p>
+            <w:pPr>
+              <w:ind w:left="1440"/>
+              <w:rPr>
+                <w:sz w:val="20"/>
+                <w:szCs w:val="20"/>
+              </w:rPr>
+            </w:pPr>
+            <w:r>
+              <w:rPr>
+                <w:sz w:val="20"/>
+                <w:szCs w:val="20"/>
+              </w:rPr>
+              <w:t>GPIO</w:t>
+            </w:r>
+          </w:p>
+        </w:tc>
+        <w:tc>
+          <w:tcPr>
+            <w:tcW w:w="4795" w:type="dxa"/>
+          </w:tcPr>
+          <w:p>
+            <w:pPr>
+              <w:rPr>
+                <w:sz w:val="20"/>
+                <w:szCs w:val="20"/>
+              </w:rPr>
+            </w:pPr>
+            <w:r>
+              <w:rPr>
+                <w:sz w:val="20"/>
+                <w:szCs w:val="20"/>
+              </w:rPr>
+              <w:t>Teensy</w:t>
+            </w:r>
+          </w:p>
+          <w:p>
+            <w:pPr>
+              <w:ind w:left="720"/>
+              <w:rPr>
+                <w:sz w:val="20"/>
+                <w:szCs w:val="20"/>
+              </w:rPr>
+            </w:pPr>
+            <w:r>
+              <w:rPr>
+                <w:sz w:val="20"/>
+                <w:szCs w:val="20"/>
+              </w:rPr>
+              <w:t>MCU</w:t>
+            </w:r>
+          </w:p>
+          <w:p>
+            <w:pPr>
+              <w:ind w:left="1440"/>
+              <w:rPr>
+                <w:sz w:val="20"/>
+                <w:szCs w:val="20"/>
+              </w:rPr>
+            </w:pPr>
+            <w:r>
+              <w:rPr>
+                <w:sz w:val="20"/>
+                <w:szCs w:val="20"/>
+              </w:rPr>
+              <w:t>GPIO</w:t>
+            </w:r>
+          </w:p>
+        </w:tc>
+        <w:tc>
+          <w:tcPr>
+            <w:tcW w:w="4590" w:type="dxa"/>
+          </w:tcPr>
+          <w:p>
+            <w:pPr>
+              <w:rPr>
+                <w:sz w:val="20"/>
+                <w:szCs w:val="20"/>
+              </w:rPr>
+            </w:pPr>
+          </w:p>
+        </w:tc>
+      </w:tr>
+    </w:tbl>
+    <w:p/>
+    <w:p>
+      <w:r>
+        <w:t>Considering changing the paradigm to HAL over DRIVER instead of the other way I was thinking about it.</w:t>
+      </w:r>
+    </w:p>
+    <w:p/>
+    <w:p>
+      <w:r>
+        <w:t xml:space="preserve">Reading the book: </w:t>
+      </w:r>
+      <w:r>
+        <w:t xml:space="preserve">Reusable Firmware Development by Jacob </w:t>
+      </w:r>
+      <w:proofErr w:type="spellStart"/>
+      <w:r>
+        <w:t>Beningo</w:t>
+      </w:r>
+      <w:proofErr w:type="spellEnd"/>
+    </w:p>
+    <w:p/>
+    <w:p/>
+    <w:p/>
+    <w:p/>
+    <w:p>
+      <w:r>
+        <w:t>HAL over DRIVER</w:t>
+      </w:r>
+    </w:p>
+    <w:p>
+      <w:r>
+        <w:rPr>
+          <w:noProof/>
+        </w:rPr>
+        <w:lastRenderedPageBreak/>
+        <w:drawing>
+          <wp:anchor distT="0" distB="0" distL="114300" distR="114300" simplePos="0" relativeHeight="251799552" behindDoc="0" locked="0" layoutInCell="1" allowOverlap="1" wp14:anchorId="7056D854" wp14:editId="136EF3BD">
+            <wp:simplePos x="0" y="0"/>
+            <wp:positionH relativeFrom="column">
+              <wp:posOffset>4237162</wp:posOffset>
+            </wp:positionH>
+            <wp:positionV relativeFrom="paragraph">
+              <wp:posOffset>110490</wp:posOffset>
+            </wp:positionV>
+            <wp:extent cx="2459736" cy="3794760"/>
+            <wp:effectExtent l="0" t="0" r="4445" b="2540"/>
+            <wp:wrapSquare wrapText="bothSides"/>
+            <wp:docPr id="19" name="Picture 19"/>
+            <wp:cNvGraphicFramePr>
+              <a:graphicFrameLocks xmlns:a="http://schemas.openxmlformats.org/drawingml/2006/main" noChangeAspect="1"/>
+            </wp:cNvGraphicFramePr>
+            <a:graphic xmlns:a="http://schemas.openxmlformats.org/drawingml/2006/main">
+              <a:graphicData uri="http://schemas.openxmlformats.org/drawingml/2006/picture">
+                <pic:pic xmlns:pic="http://schemas.openxmlformats.org/drawingml/2006/picture">
+                  <pic:nvPicPr>
+                    <pic:cNvPr id="19" name="2MXi75B7QfOZXzq9lFKZ3A_thumb_961.jpg"/>
+                    <pic:cNvPicPr/>
+                  </pic:nvPicPr>
+                  <pic:blipFill>
+                    <a:blip r:embed="rId7">
+                      <a:extLst>
+                        <a:ext uri="{28A0092B-C50C-407E-A947-70E740481C1C}">
+                          <a14:useLocalDpi xmlns:a14="http://schemas.microsoft.com/office/drawing/2010/main" val="0"/>
+                        </a:ext>
+                      </a:extLst>
+                    </a:blip>
+                    <a:stretch>
+                      <a:fillRect/>
+                    </a:stretch>
+                  </pic:blipFill>
+                  <pic:spPr>
+                    <a:xfrm>
+                      <a:off x="0" y="0"/>
+                      <a:ext cx="2459736" cy="3794760"/>
+                    </a:xfrm>
+                    <a:prstGeom prst="rect">
+                      <a:avLst/>
+                    </a:prstGeom>
+                  </pic:spPr>
+                </pic:pic>
+              </a:graphicData>
+            </a:graphic>
+            <wp14:sizeRelH relativeFrom="margin">
+              <wp14:pctWidth>0</wp14:pctWidth>
+            </wp14:sizeRelH>
+            <wp14:sizeRelV relativeFrom="margin">
+              <wp14:pctHeight>0</wp14:pctHeight>
+            </wp14:sizeRelV>
+          </wp:anchor>
+        </w:drawing>
+      </w:r>
+      <w:r>
+        <w:rPr>
+          <w:noProof/>
+        </w:rPr>
+        <w:drawing>
+          <wp:anchor distT="0" distB="0" distL="114300" distR="114300" simplePos="0" relativeHeight="251798528" behindDoc="0" locked="0" layoutInCell="1" allowOverlap="1" wp14:anchorId="77B69E5C" wp14:editId="08611C8C">
+            <wp:simplePos x="0" y="0"/>
+            <wp:positionH relativeFrom="column">
+              <wp:posOffset>612250</wp:posOffset>
+            </wp:positionH>
+            <wp:positionV relativeFrom="paragraph">
+              <wp:posOffset>111777</wp:posOffset>
+            </wp:positionV>
+            <wp:extent cx="3392424" cy="1691640"/>
+            <wp:effectExtent l="0" t="0" r="0" b="0"/>
+            <wp:wrapSquare wrapText="bothSides"/>
+            <wp:docPr id="8" name="Picture 8"/>
+            <wp:cNvGraphicFramePr>
+              <a:graphicFrameLocks xmlns:a="http://schemas.openxmlformats.org/drawingml/2006/main" noChangeAspect="1"/>
+            </wp:cNvGraphicFramePr>
+            <a:graphic xmlns:a="http://schemas.openxmlformats.org/drawingml/2006/main">
+              <a:graphicData uri="http://schemas.openxmlformats.org/drawingml/2006/picture">
+                <pic:pic xmlns:pic="http://schemas.openxmlformats.org/drawingml/2006/picture">
+                  <pic:nvPicPr>
+                    <pic:cNvPr id="8" name="eVjIKsXERE2XoAXXLtF7Bw_thumb_967.jpg"/>
+                    <pic:cNvPicPr/>
+                  </pic:nvPicPr>
+                  <pic:blipFill>
+                    <a:blip r:embed="rId8">
+                      <a:extLst>
+                        <a:ext uri="{28A0092B-C50C-407E-A947-70E740481C1C}">
+                          <a14:useLocalDpi xmlns:a14="http://schemas.microsoft.com/office/drawing/2010/main" val="0"/>
+                        </a:ext>
+                      </a:extLst>
+                    </a:blip>
+                    <a:stretch>
+                      <a:fillRect/>
+                    </a:stretch>
+                  </pic:blipFill>
+                  <pic:spPr>
+                    <a:xfrm>
+                      <a:off x="0" y="0"/>
+                      <a:ext cx="3392424" cy="1691640"/>
+                    </a:xfrm>
+                    <a:prstGeom prst="rect">
+                      <a:avLst/>
+                    </a:prstGeom>
+                  </pic:spPr>
+                </pic:pic>
+              </a:graphicData>
+            </a:graphic>
+            <wp14:sizeRelH relativeFrom="margin">
+              <wp14:pctWidth>0</wp14:pctWidth>
+            </wp14:sizeRelH>
+            <wp14:sizeRelV relativeFrom="margin">
+              <wp14:pctHeight>0</wp14:pctHeight>
+            </wp14:sizeRelV>
+          </wp:anchor>
+        </w:drawing>
+      </w:r>
+    </w:p>
+    <w:p/>
+    <w:p/>
+    <w:p/>
+    <w:p/>
+    <w:p/>
+    <w:p/>
+    <w:p/>
+    <w:p/>
+    <w:p>
+      <w:r>
+        <w:rPr>
+          <w:noProof/>
+        </w:rPr>
+        <w:drawing>
+          <wp:anchor distT="0" distB="0" distL="114300" distR="114300" simplePos="0" relativeHeight="251800576" behindDoc="0" locked="0" layoutInCell="1" allowOverlap="1" wp14:anchorId="7B5E87F9" wp14:editId="476570C6">
+            <wp:simplePos x="0" y="0"/>
+            <wp:positionH relativeFrom="column">
+              <wp:posOffset>846482</wp:posOffset>
+            </wp:positionH>
+            <wp:positionV relativeFrom="paragraph">
+              <wp:posOffset>129154</wp:posOffset>
+            </wp:positionV>
+            <wp:extent cx="2555875" cy="2019300"/>
+            <wp:effectExtent l="0" t="0" r="0" b="0"/>
+            <wp:wrapSquare wrapText="bothSides"/>
+            <wp:docPr id="22" name="Picture 22"/>
+            <wp:cNvGraphicFramePr>
+              <a:graphicFrameLocks xmlns:a="http://schemas.openxmlformats.org/drawingml/2006/main" noChangeAspect="1"/>
+            </wp:cNvGraphicFramePr>
+            <a:graphic xmlns:a="http://schemas.openxmlformats.org/drawingml/2006/main">
+              <a:graphicData uri="http://schemas.openxmlformats.org/drawingml/2006/picture">
+                <pic:pic xmlns:pic="http://schemas.openxmlformats.org/drawingml/2006/picture">
+                  <pic:nvPicPr>
+                    <pic:cNvPr id="22" name="Kp9+kI5LQXCSC0hSzMCwbw_thumb_964.jpg"/>
+                    <pic:cNvPicPr/>
+                  </pic:nvPicPr>
+                  <pic:blipFill>
+                    <a:blip r:embed="rId9">
+                      <a:extLst>
+                        <a:ext uri="{28A0092B-C50C-407E-A947-70E740481C1C}">
+                          <a14:useLocalDpi xmlns:a14="http://schemas.microsoft.com/office/drawing/2010/main" val="0"/>
+                        </a:ext>
+                      </a:extLst>
+                    </a:blip>
+                    <a:stretch>
+                      <a:fillRect/>
+                    </a:stretch>
+                  </pic:blipFill>
+                  <pic:spPr>
+                    <a:xfrm>
+                      <a:off x="0" y="0"/>
+                      <a:ext cx="2555875" cy="2019300"/>
+                    </a:xfrm>
+                    <a:prstGeom prst="rect">
+                      <a:avLst/>
+                    </a:prstGeom>
+                  </pic:spPr>
+                </pic:pic>
+              </a:graphicData>
+            </a:graphic>
+            <wp14:sizeRelH relativeFrom="margin">
+              <wp14:pctWidth>0</wp14:pctWidth>
+            </wp14:sizeRelH>
+            <wp14:sizeRelV relativeFrom="margin">
+              <wp14:pctHeight>0</wp14:pctHeight>
+            </wp14:sizeRelV>
+          </wp:anchor>
+        </w:drawing>
+      </w:r>
+    </w:p>
+    <w:p/>
+    <w:p/>
+    <w:p/>
+    <w:p/>
+    <w:p/>
+    <w:p/>
+    <w:p/>
+    <w:p/>
+    <w:p/>
+    <w:p/>
+    <w:p/>
+    <w:p>
+      <w:r>
+        <w:rPr>
+          <w:noProof/>
+        </w:rPr>
+        <w:drawing>
+          <wp:anchor distT="0" distB="0" distL="114300" distR="114300" simplePos="0" relativeHeight="251804672" behindDoc="0" locked="0" layoutInCell="1" allowOverlap="1" wp14:anchorId="3DEBCEEB" wp14:editId="18EC80BE">
+            <wp:simplePos x="0" y="0"/>
+            <wp:positionH relativeFrom="column">
+              <wp:posOffset>846648</wp:posOffset>
+            </wp:positionH>
+            <wp:positionV relativeFrom="paragraph">
+              <wp:posOffset>77719</wp:posOffset>
+            </wp:positionV>
+            <wp:extent cx="2701290" cy="2186305"/>
+            <wp:effectExtent l="0" t="0" r="3810" b="0"/>
+            <wp:wrapSquare wrapText="bothSides"/>
+            <wp:docPr id="23" name="Picture 23"/>
+            <wp:cNvGraphicFramePr>
+              <a:graphicFrameLocks xmlns:a="http://schemas.openxmlformats.org/drawingml/2006/main" noChangeAspect="1"/>
+            </wp:cNvGraphicFramePr>
+            <a:graphic xmlns:a="http://schemas.openxmlformats.org/drawingml/2006/main">
+              <a:graphicData uri="http://schemas.openxmlformats.org/drawingml/2006/picture">
+                <pic:pic xmlns:pic="http://schemas.openxmlformats.org/drawingml/2006/picture">
+                  <pic:nvPicPr>
+                    <pic:cNvPr id="23" name="lyI93QLsS12QQEpu5mjhwA_thumb_965.jpg"/>
+                    <pic:cNvPicPr/>
+                  </pic:nvPicPr>
+                  <pic:blipFill>
+                    <a:blip r:embed="rId10">
+                      <a:extLst>
+                        <a:ext uri="{28A0092B-C50C-407E-A947-70E740481C1C}">
+                          <a14:useLocalDpi xmlns:a14="http://schemas.microsoft.com/office/drawing/2010/main" val="0"/>
+                        </a:ext>
+                      </a:extLst>
+                    </a:blip>
+                    <a:stretch>
+                      <a:fillRect/>
+                    </a:stretch>
+                  </pic:blipFill>
+                  <pic:spPr>
+                    <a:xfrm>
+                      <a:off x="0" y="0"/>
+                      <a:ext cx="2701290" cy="2186305"/>
+                    </a:xfrm>
+                    <a:prstGeom prst="rect">
+                      <a:avLst/>
+                    </a:prstGeom>
+                  </pic:spPr>
+                </pic:pic>
+              </a:graphicData>
+            </a:graphic>
+            <wp14:sizeRelH relativeFrom="margin">
+              <wp14:pctWidth>0</wp14:pctWidth>
+            </wp14:sizeRelH>
+            <wp14:sizeRelV relativeFrom="margin">
+              <wp14:pctHeight>0</wp14:pctHeight>
+            </wp14:sizeRelV>
+          </wp:anchor>
+        </w:drawing>
+      </w:r>
+    </w:p>
+    <w:p/>
+    <w:p/>
+    <w:p/>
+    <w:p/>
+    <w:p/>
+    <w:p/>
+    <w:p/>
+    <w:p/>
+    <w:p/>
+    <w:p/>
+    <w:p/>
+    <w:p>
+      <w:r>
+        <w:t>DRIVER over HAL</w:t>
+      </w:r>
+    </w:p>
+    <w:p/>
+    <w:p/>
+    <w:p/>
+    <w:p/>
+    <w:p/>
+    <w:p/>
+    <w:p/>
+    <w:p/>
+    <w:p/>
+    <w:p/>
+    <w:p/>
+    <w:p/>
+    <w:p/>
+    <w:p/>
+    <w:p/>
+    <w:p/>
+    <w:p>
+      <w:r>
+        <w:t>DRIVER IN the HAL</w:t>
+      </w:r>
+    </w:p>
+    <w:p>
+      <w:r>
+        <w:rPr>
+          <w:noProof/>
+        </w:rPr>
+        <w:drawing>
+          <wp:anchor distT="0" distB="0" distL="114300" distR="114300" simplePos="0" relativeHeight="251803648" behindDoc="0" locked="0" layoutInCell="1" allowOverlap="1" wp14:anchorId="0E59AE30" wp14:editId="42E69C1E">
+            <wp:simplePos x="0" y="0"/>
+            <wp:positionH relativeFrom="column">
+              <wp:posOffset>603996</wp:posOffset>
+            </wp:positionH>
+            <wp:positionV relativeFrom="paragraph">
+              <wp:posOffset>95333</wp:posOffset>
+            </wp:positionV>
+            <wp:extent cx="5413248" cy="2258568"/>
+            <wp:effectExtent l="0" t="0" r="0" b="2540"/>
+            <wp:wrapSquare wrapText="bothSides"/>
+            <wp:docPr id="21" name="Picture 21"/>
+            <wp:cNvGraphicFramePr>
+              <a:graphicFrameLocks xmlns:a="http://schemas.openxmlformats.org/drawingml/2006/main" noChangeAspect="1"/>
+            </wp:cNvGraphicFramePr>
+            <a:graphic xmlns:a="http://schemas.openxmlformats.org/drawingml/2006/main">
+              <a:graphicData uri="http://schemas.openxmlformats.org/drawingml/2006/picture">
+                <pic:pic xmlns:pic="http://schemas.openxmlformats.org/drawingml/2006/picture">
+                  <pic:nvPicPr>
+                    <pic:cNvPr id="21" name="Tdl3y5gtRe6KFPCLF2oVPg_thumb_963.jpg"/>
+                    <pic:cNvPicPr/>
+                  </pic:nvPicPr>
+                  <pic:blipFill>
+                    <a:blip r:embed="rId11">
+                      <a:extLst>
+                        <a:ext uri="{28A0092B-C50C-407E-A947-70E740481C1C}">
+                          <a14:useLocalDpi xmlns:a14="http://schemas.microsoft.com/office/drawing/2010/main" val="0"/>
+                        </a:ext>
+                      </a:extLst>
+                    </a:blip>
+                    <a:stretch>
+                      <a:fillRect/>
+                    </a:stretch>
+                  </pic:blipFill>
+                  <pic:spPr>
+                    <a:xfrm>
+                      <a:off x="0" y="0"/>
+                      <a:ext cx="5413248" cy="2258568"/>
+                    </a:xfrm>
+                    <a:prstGeom prst="rect">
+                      <a:avLst/>
+                    </a:prstGeom>
+                  </pic:spPr>
+                </pic:pic>
+              </a:graphicData>
+            </a:graphic>
+            <wp14:sizeRelH relativeFrom="margin">
+              <wp14:pctWidth>0</wp14:pctWidth>
+            </wp14:sizeRelH>
+            <wp14:sizeRelV relativeFrom="margin">
+              <wp14:pctHeight>0</wp14:pctHeight>
+            </wp14:sizeRelV>
+          </wp:anchor>
+        </w:drawing>
+      </w:r>
+    </w:p>
+    <w:p/>
+    <w:p/>
+    <w:p/>
+    <w:p/>
+    <w:p/>
+    <w:p/>
+    <w:p/>
+    <w:p/>
+    <w:p/>
+    <w:p/>
+    <w:p/>
+    <w:p/>
+    <w:p/>
+    <w:p/>
+    <w:p/>
+    <w:p/>
+    <w:p/>
+    <w:p/>
+    <w:p/>
+    <w:p>
+      <w:r>
+        <w:rPr>
+          <w:noProof/>
+        </w:rPr>
+        <w:drawing>
+          <wp:anchor distT="0" distB="0" distL="114300" distR="114300" simplePos="0" relativeHeight="251801600" behindDoc="0" locked="0" layoutInCell="1" allowOverlap="1" wp14:anchorId="025F917A" wp14:editId="2130B7C0">
+            <wp:simplePos x="0" y="0"/>
+            <wp:positionH relativeFrom="column">
+              <wp:posOffset>850790</wp:posOffset>
+            </wp:positionH>
+            <wp:positionV relativeFrom="paragraph">
+              <wp:posOffset>186055</wp:posOffset>
+            </wp:positionV>
+            <wp:extent cx="4453128" cy="2898648"/>
+            <wp:effectExtent l="0" t="0" r="5080" b="0"/>
+            <wp:wrapSquare wrapText="bothSides"/>
+            <wp:docPr id="20" name="Picture 20"/>
+            <wp:cNvGraphicFramePr>
+              <a:graphicFrameLocks xmlns:a="http://schemas.openxmlformats.org/drawingml/2006/main" noChangeAspect="1"/>
+            </wp:cNvGraphicFramePr>
+            <a:graphic xmlns:a="http://schemas.openxmlformats.org/drawingml/2006/main">
+              <a:graphicData uri="http://schemas.openxmlformats.org/drawingml/2006/picture">
+                <pic:pic xmlns:pic="http://schemas.openxmlformats.org/drawingml/2006/picture">
+                  <pic:nvPicPr>
+                    <pic:cNvPr id="20" name="whYHgkJjThiJDwWPh9ZW6g_thumb_962.jpg"/>
+                    <pic:cNvPicPr/>
+                  </pic:nvPicPr>
+                  <pic:blipFill>
+                    <a:blip r:embed="rId12">
+                      <a:extLst>
+                        <a:ext uri="{28A0092B-C50C-407E-A947-70E740481C1C}">
+                          <a14:useLocalDpi xmlns:a14="http://schemas.microsoft.com/office/drawing/2010/main" val="0"/>
+                        </a:ext>
+                      </a:extLst>
+                    </a:blip>
+                    <a:stretch>
+                      <a:fillRect/>
+                    </a:stretch>
+                  </pic:blipFill>
+                  <pic:spPr>
+                    <a:xfrm>
+                      <a:off x="0" y="0"/>
+                      <a:ext cx="4453128" cy="2898648"/>
+                    </a:xfrm>
+                    <a:prstGeom prst="rect">
+                      <a:avLst/>
+                    </a:prstGeom>
+                  </pic:spPr>
+                </pic:pic>
+              </a:graphicData>
+            </a:graphic>
+            <wp14:sizeRelH relativeFrom="margin">
+              <wp14:pctWidth>0</wp14:pctWidth>
+            </wp14:sizeRelH>
+            <wp14:sizeRelV relativeFrom="margin">
+              <wp14:pctHeight>0</wp14:pctHeight>
+            </wp14:sizeRelV>
+          </wp:anchor>
+        </w:drawing>
+      </w:r>
+      <w:r>
+        <w:t>NO DRIVER</w:t>
+      </w:r>
+    </w:p>
+    <w:p/>
+    <w:p/>
+    <w:p/>
+    <w:p/>
+    <w:p/>
+    <w:p/>
+    <w:p/>
+    <w:p/>
+    <w:p/>
+    <w:p/>
+    <w:p/>
+    <w:p/>
+    <w:p/>
+    <w:p/>
+    <w:p/>
+    <w:p/>
+    <w:p/>
+    <w:p/>
+    <w:p>
+      <w:r>
+        <w:t>NO HAL</w:t>
+      </w:r>
+    </w:p>
+    <w:p>
+      <w:r>
+        <w:rPr>
+          <w:noProof/>
+        </w:rPr>
+        <w:drawing>
+          <wp:anchor distT="0" distB="0" distL="114300" distR="114300" simplePos="0" relativeHeight="251802624" behindDoc="0" locked="0" layoutInCell="1" allowOverlap="1" wp14:anchorId="325C1103" wp14:editId="3D180360">
+            <wp:simplePos x="0" y="0"/>
+            <wp:positionH relativeFrom="column">
+              <wp:posOffset>842838</wp:posOffset>
+            </wp:positionH>
+            <wp:positionV relativeFrom="paragraph">
+              <wp:posOffset>71562</wp:posOffset>
+            </wp:positionV>
+            <wp:extent cx="3392424" cy="1426464"/>
+            <wp:effectExtent l="0" t="0" r="0" b="0"/>
+            <wp:wrapSquare wrapText="bothSides"/>
+            <wp:docPr id="17" name="Picture 17"/>
+            <wp:cNvGraphicFramePr>
+              <a:graphicFrameLocks xmlns:a="http://schemas.openxmlformats.org/drawingml/2006/main" noChangeAspect="1"/>
+            </wp:cNvGraphicFramePr>
+            <a:graphic xmlns:a="http://schemas.openxmlformats.org/drawingml/2006/main">
+              <a:graphicData uri="http://schemas.openxmlformats.org/drawingml/2006/picture">
+                <pic:pic xmlns:pic="http://schemas.openxmlformats.org/drawingml/2006/picture">
+                  <pic:nvPicPr>
+                    <pic:cNvPr id="17" name="Screen Shot 2020-01-11 at 4.52.22 PM.png"/>
+                    <pic:cNvPicPr/>
+                  </pic:nvPicPr>
+                  <pic:blipFill>
+                    <a:blip r:embed="rId13">
+                      <a:extLst>
+                        <a:ext uri="{28A0092B-C50C-407E-A947-70E740481C1C}">
+                          <a14:useLocalDpi xmlns:a14="http://schemas.microsoft.com/office/drawing/2010/main" val="0"/>
+                        </a:ext>
+                      </a:extLst>
+                    </a:blip>
+                    <a:stretch>
+                      <a:fillRect/>
+                    </a:stretch>
+                  </pic:blipFill>
+                  <pic:spPr>
+                    <a:xfrm>
+                      <a:off x="0" y="0"/>
+                      <a:ext cx="3392424" cy="1426464"/>
+                    </a:xfrm>
+                    <a:prstGeom prst="rect">
+                      <a:avLst/>
+                    </a:prstGeom>
+                  </pic:spPr>
+                </pic:pic>
+              </a:graphicData>
+            </a:graphic>
+            <wp14:sizeRelH relativeFrom="margin">
+              <wp14:pctWidth>0</wp14:pctWidth>
+            </wp14:sizeRelH>
+            <wp14:sizeRelV relativeFrom="margin">
+              <wp14:pctHeight>0</wp14:pctHeight>
+            </wp14:sizeRelV>
+          </wp:anchor>
+        </w:drawing>
+      </w:r>
+    </w:p>
+    <w:p/>
+    <w:p/>
+    <w:p/>
+    <w:p/>
+    <w:p/>
+    <w:p>
+      <w:pPr>
+        <w:jc w:val="center"/>
+        <w:rPr>
+          <w:b/>
+          <w:color w:val="000000" w:themeColor="text1"/>
+          <w:sz w:val="40"/>
+          <w:szCs w:val="40"/>
+        </w:rPr>
+      </w:pPr>
+    </w:p>
+    <w:p>
+      <w:pPr>
+        <w:jc w:val="center"/>
+        <w:rPr>
+          <w:b/>
+          <w:color w:val="000000" w:themeColor="text1"/>
+          <w:sz w:val="40"/>
+          <w:szCs w:val="40"/>
+        </w:rPr>
+      </w:pPr>
+    </w:p>
+    <w:p>
+      <w:pPr>
+        <w:rPr>
+          <w:b/>
+          <w:color w:val="000000" w:themeColor="text1"/>
+          <w:sz w:val="40"/>
+          <w:szCs w:val="40"/>
+        </w:rPr>
+      </w:pPr>
+      <w:r>
+        <w:rPr>
+          <w:b/>
+          <w:color w:val="000000" w:themeColor="text1"/>
+          <w:sz w:val="40"/>
+          <w:szCs w:val="40"/>
+        </w:rPr>
+        <w:br w:type="page"/>
+      </w:r>
+    </w:p>
+    <w:p>
+      <w:pPr>
+        <w:rPr>
+          <w:b/>
+          <w:color w:val="000000" w:themeColor="text1"/>
+          <w:sz w:val="40"/>
+          <w:szCs w:val="40"/>
+        </w:rPr>
+      </w:pPr>
+    </w:p>
+    <w:p>
+      <w:pPr>
+        <w:jc w:val="center"/>
+        <w:rPr>
+          <w:b/>
+          <w:color w:val="000000" w:themeColor="text1"/>
+          <w:sz w:val="40"/>
+          <w:szCs w:val="40"/>
+        </w:rPr>
+      </w:pPr>
+      <w:r>
+        <w:rPr>
+          <w:b/>
+          <w:color w:val="000000" w:themeColor="text1"/>
+          <w:sz w:val="40"/>
+          <w:szCs w:val="40"/>
+        </w:rPr>
+        <w:t>Directory Structure</w:t>
+      </w:r>
+      <w:r>
+        <w:rPr>
+          <w:b/>
+          <w:color w:val="000000" w:themeColor="text1"/>
+          <w:sz w:val="40"/>
+          <w:szCs w:val="40"/>
+        </w:rPr>
+        <w:t xml:space="preserve"> Ideas</w:t>
+      </w:r>
+    </w:p>
+    <w:p>
+      <w:pPr>
+        <w:rPr>
+          <w:b/>
+          <w:color w:val="000000" w:themeColor="text1"/>
+          <w:sz w:val="28"/>
+          <w:szCs w:val="28"/>
+        </w:rPr>
+      </w:pPr>
+      <w:r>
+        <w:rPr>
+          <w:color w:val="000000" w:themeColor="text1"/>
+          <w:sz w:val="28"/>
+          <w:szCs w:val="28"/>
+        </w:rPr>
+        <w:t>The following figure shows the top-level source tree:</w:t>
+      </w:r>
+    </w:p>
+    <w:p>
+      <w:pPr>
+        <w:rPr>
+          <w:color w:val="000000" w:themeColor="text1"/>
+          <w:sz w:val="32"/>
+          <w:szCs w:val="32"/>
+        </w:rPr>
+      </w:pPr>
+    </w:p>
+    <w:p>
+      <w:r>
+        <w:rPr>
+          <w:noProof/>
+          <w:lang w:eastAsia="en-IN"/>
+        </w:rPr>
+        <w:drawing>
+          <wp:inline distT="0" distB="0" distL="0" distR="0" wp14:anchorId="0B0DA596" wp14:editId="259634ED">
+            <wp:extent cx="3879377" cy="1956021"/>
+            <wp:effectExtent l="0" t="0" r="0" b="0"/>
+            <wp:docPr id="7" name="Picture 7"/>
+            <wp:cNvGraphicFramePr>
+              <a:graphicFrameLocks xmlns:a="http://schemas.openxmlformats.org/drawingml/2006/main" noChangeAspect="1"/>
+            </wp:cNvGraphicFramePr>
+            <a:graphic xmlns:a="http://schemas.openxmlformats.org/drawingml/2006/main">
+              <a:graphicData uri="http://schemas.openxmlformats.org/drawingml/2006/picture">
+                <pic:pic xmlns:pic="http://schemas.openxmlformats.org/drawingml/2006/picture">
+                  <pic:nvPicPr>
+                    <pic:cNvPr id="1" name=""/>
+                    <pic:cNvPicPr/>
+                  </pic:nvPicPr>
+                  <pic:blipFill>
+                    <a:blip r:embed="rId14"/>
+                    <a:stretch>
+                      <a:fillRect/>
+                    </a:stretch>
+                  </pic:blipFill>
+                  <pic:spPr>
+                    <a:xfrm>
+                      <a:off x="0" y="0"/>
+                      <a:ext cx="3912672" cy="1972809"/>
+                    </a:xfrm>
+                    <a:prstGeom prst="rect">
+                      <a:avLst/>
+                    </a:prstGeom>
+                  </pic:spPr>
+                </pic:pic>
+              </a:graphicData>
+            </a:graphic>
+          </wp:inline>
+        </w:drawing>
+      </w:r>
+    </w:p>
+    <w:p/>
+    <w:p>
+      <w:pPr>
+        <w:ind w:left="-360"/>
+        <w:rPr>
+          <w:color w:val="000000" w:themeColor="text1"/>
+          <w:szCs w:val="28"/>
+        </w:rPr>
+      </w:pPr>
+      <w:r>
+        <w:rPr>
+          <w:b/>
+          <w:color w:val="000000" w:themeColor="text1"/>
+          <w:szCs w:val="28"/>
+        </w:rPr>
+        <w:t>Project</w:t>
+      </w:r>
+      <w:r>
+        <w:rPr>
+          <w:color w:val="000000" w:themeColor="text1"/>
+          <w:szCs w:val="28"/>
+        </w:rPr>
+        <w:t>: It holds main application layer only.</w:t>
+      </w:r>
+    </w:p>
+    <w:p>
+      <w:pPr>
+        <w:pStyle w:val="ListParagraph"/>
+        <w:numPr>
+          <w:ilvl w:val="0"/>
+          <w:numId w:val="1"/>
+        </w:numPr>
+        <w:spacing w:after="160" w:line="259" w:lineRule="auto"/>
+        <w:rPr>
+          <w:b/>
+          <w:color w:val="000000" w:themeColor="text1"/>
+          <w:szCs w:val="28"/>
+        </w:rPr>
+      </w:pPr>
+      <w:r>
+        <w:rPr>
+          <w:b/>
+          <w:color w:val="000000" w:themeColor="text1"/>
+          <w:szCs w:val="28"/>
+        </w:rPr>
+        <w:t xml:space="preserve">AP </w:t>
+      </w:r>
+      <w:r>
+        <w:rPr>
+          <w:b/>
+          <w:color w:val="000000" w:themeColor="text1"/>
+          <w:szCs w:val="28"/>
+        </w:rPr>
+        <w:t xml:space="preserve">: </w:t>
+      </w:r>
+      <w:r>
+        <w:rPr>
+          <w:color w:val="000000" w:themeColor="text1"/>
+          <w:szCs w:val="28"/>
+        </w:rPr>
+        <w:t>Application related all .c files are placed under the AP directory</w:t>
+      </w:r>
+    </w:p>
+    <w:p>
+      <w:pPr>
+        <w:pStyle w:val="ListParagraph"/>
+        <w:numPr>
+          <w:ilvl w:val="0"/>
+          <w:numId w:val="1"/>
+        </w:numPr>
+        <w:spacing w:after="160" w:line="259" w:lineRule="auto"/>
+        <w:rPr>
+          <w:b/>
+          <w:color w:val="000000" w:themeColor="text1"/>
+          <w:szCs w:val="28"/>
+        </w:rPr>
+      </w:pPr>
+      <w:r>
+        <w:rPr>
+          <w:b/>
+          <w:color w:val="000000" w:themeColor="text1"/>
+          <w:szCs w:val="28"/>
+        </w:rPr>
+        <w:t>Include</w:t>
+      </w:r>
+      <w:r>
+        <w:rPr>
+          <w:b/>
+          <w:color w:val="000000" w:themeColor="text1"/>
+          <w:szCs w:val="28"/>
+        </w:rPr>
+        <w:t xml:space="preserve">: </w:t>
+      </w:r>
+      <w:r>
+        <w:rPr>
+          <w:color w:val="000000" w:themeColor="text1"/>
+          <w:szCs w:val="28"/>
+        </w:rPr>
+        <w:t>It holds .h files of application layer</w:t>
+      </w:r>
+    </w:p>
+    <w:p>
+      <w:pPr>
+        <w:pStyle w:val="ListParagraph"/>
+        <w:ind w:left="644"/>
+        <w:rPr>
+          <w:b/>
+          <w:color w:val="000000" w:themeColor="text1"/>
+          <w:szCs w:val="28"/>
+        </w:rPr>
+      </w:pPr>
+    </w:p>
+    <w:p>
+      <w:pPr>
+        <w:ind w:left="-360"/>
+        <w:rPr>
+          <w:color w:val="000000" w:themeColor="text1"/>
+          <w:szCs w:val="28"/>
+        </w:rPr>
+      </w:pPr>
+      <w:r>
+        <w:rPr>
+          <w:b/>
+          <w:color w:val="000000" w:themeColor="text1"/>
+          <w:szCs w:val="28"/>
+        </w:rPr>
+        <w:t>Platform</w:t>
+      </w:r>
+      <w:r>
+        <w:rPr>
+          <w:color w:val="000000" w:themeColor="text1"/>
+          <w:szCs w:val="28"/>
+        </w:rPr>
+        <w:t xml:space="preserve">: </w:t>
+      </w:r>
+      <w:r>
+        <w:rPr>
+          <w:color w:val="000000" w:themeColor="text1"/>
+          <w:szCs w:val="28"/>
+        </w:rPr>
+        <w:t>It is divided into two sub-directory.</w:t>
+      </w:r>
+    </w:p>
+    <w:p>
+      <w:pPr>
+        <w:pStyle w:val="ListParagraph"/>
+        <w:numPr>
+          <w:ilvl w:val="0"/>
+          <w:numId w:val="2"/>
+        </w:numPr>
+        <w:spacing w:after="160" w:line="259" w:lineRule="auto"/>
+        <w:rPr>
+          <w:b/>
+          <w:color w:val="000000" w:themeColor="text1"/>
+          <w:szCs w:val="28"/>
+        </w:rPr>
+      </w:pPr>
+      <w:r>
+        <w:rPr>
+          <w:b/>
+          <w:color w:val="000000" w:themeColor="text1"/>
+          <w:szCs w:val="28"/>
+        </w:rPr>
+        <w:t xml:space="preserve">DRV: </w:t>
+      </w:r>
+      <w:r>
+        <w:rPr>
+          <w:color w:val="000000" w:themeColor="text1"/>
+          <w:szCs w:val="28"/>
+        </w:rPr>
+        <w:t>Drivers related APIs</w:t>
+      </w:r>
+    </w:p>
+    <w:p>
+      <w:pPr>
+        <w:pStyle w:val="ListParagraph"/>
+        <w:numPr>
+          <w:ilvl w:val="0"/>
+          <w:numId w:val="2"/>
+        </w:numPr>
+        <w:spacing w:after="160" w:line="259" w:lineRule="auto"/>
+        <w:rPr>
+          <w:b/>
+          <w:color w:val="000000" w:themeColor="text1"/>
+          <w:szCs w:val="28"/>
+        </w:rPr>
+      </w:pPr>
+      <w:r>
+        <w:rPr>
+          <w:b/>
+          <w:color w:val="000000" w:themeColor="text1"/>
+          <w:szCs w:val="28"/>
+        </w:rPr>
+        <w:t xml:space="preserve">HAL: </w:t>
+      </w:r>
+      <w:r>
+        <w:rPr>
+          <w:color w:val="000000" w:themeColor="text1"/>
+          <w:szCs w:val="28"/>
+        </w:rPr>
+        <w:t>Hardware application related APIs</w:t>
+      </w:r>
+    </w:p>
+    <w:p>
+      <w:pPr>
+        <w:pStyle w:val="ListParagraph"/>
+        <w:numPr>
+          <w:ilvl w:val="0"/>
+          <w:numId w:val="2"/>
+        </w:numPr>
+        <w:spacing w:after="160" w:line="259" w:lineRule="auto"/>
+        <w:rPr>
+          <w:color w:val="000000" w:themeColor="text1"/>
+          <w:szCs w:val="28"/>
+        </w:rPr>
+      </w:pPr>
+      <w:r>
+        <w:rPr>
+          <w:b/>
+          <w:color w:val="000000" w:themeColor="text1"/>
+          <w:szCs w:val="28"/>
+        </w:rPr>
+        <w:t xml:space="preserve">Include: </w:t>
+      </w:r>
+      <w:r>
+        <w:rPr>
+          <w:color w:val="000000" w:themeColor="text1"/>
+          <w:szCs w:val="28"/>
+        </w:rPr>
+        <w:t>It holds .h files of DRV and HAL layer</w:t>
+      </w:r>
+    </w:p>
+    <w:p>
+      <w:pPr>
+        <w:pStyle w:val="ListParagraph"/>
+        <w:ind w:left="-426"/>
+        <w:rPr>
+          <w:color w:val="000000" w:themeColor="text1"/>
+          <w:sz w:val="32"/>
+          <w:szCs w:val="32"/>
+        </w:rPr>
+      </w:pPr>
+    </w:p>
+    <w:p/>
+    <w:p/>
     <w:sectPr>
-      <w:footerReference w:type="even" r:id="rId6"/>
-      <w:footerReference w:type="default" r:id="rId7"/>
+      <w:footerReference w:type="even" r:id="rId15"/>
+      <w:footerReference w:type="default" r:id="rId16"/>
       <w:pgSz w:w="15840" w:h="12240" w:orient="landscape"/>
       <w:pgMar w:top="720" w:right="720" w:bottom="720" w:left="720" w:header="720" w:footer="720" w:gutter="0"/>
       <w:cols w:space="720"/>
@@ -2294,6 +4322,11 @@
         <w:docPartUnique/>
       </w:docPartObj>
     </w:sdtPr>
+    <w:sdtEndPr>
+      <w:rPr>
+        <w:rStyle w:val="PageNumber"/>
+      </w:rPr>
+    </w:sdtEndPr>
     <w:sdtContent>
       <w:p>
         <w:pPr>
@@ -2346,6 +4379,11 @@
         <w:docPartUnique/>
       </w:docPartObj>
     </w:sdtPr>
+    <w:sdtEndPr>
+      <w:rPr>
+        <w:rStyle w:val="PageNumber"/>
+      </w:rPr>
+    </w:sdtEndPr>
     <w:sdtContent>
       <w:p>
         <w:pPr>
@@ -2408,7 +4446,25 @@
       <w:ptab w:relativeTo="margin" w:alignment="right" w:leader="none"/>
     </w:r>
     <w:r>
-      <w:t>2019-08-24 v0.1</w:t>
+      <w:t>20</w:t>
+    </w:r>
+    <w:r>
+      <w:t>20</w:t>
+    </w:r>
+    <w:r>
+      <w:t>-0</w:t>
+    </w:r>
+    <w:r>
+      <w:t>1</w:t>
+    </w:r>
+    <w:r>
+      <w:t>-</w:t>
+    </w:r>
+    <w:r>
+      <w:t>0</w:t>
+    </w:r>
+    <w:r>
+      <w:t>8</w:t>
     </w:r>
   </w:p>
 </w:ftr>
@@ -2431,6 +4487,197 @@
     </w:p>
   </w:footnote>
 </w:footnotes>
+</file>
+
+<file path=word/numbering.xml><?xml version="1.0" encoding="utf-8"?>
+<w:numbering xmlns:wpc="http://schemas.microsoft.com/office/word/2010/wordprocessingCanvas" xmlns:cx="http://schemas.microsoft.com/office/drawing/2014/chartex" xmlns:cx1="http://schemas.microsoft.com/office/drawing/2015/9/8/chartex" xmlns:cx2="http://schemas.microsoft.com/office/drawing/2015/10/21/chartex" xmlns:cx3="http://schemas.microsoft.com/office/drawing/2016/5/9/chartex" xmlns:cx4="http://schemas.microsoft.com/office/drawing/2016/5/10/chartex" xmlns:cx5="http://schemas.microsoft.com/office/drawing/2016/5/11/chartex" xmlns:cx6="http://schemas.microsoft.com/office/drawing/2016/5/12/chartex" xmlns:cx7="http://schemas.microsoft.com/office/drawing/2016/5/13/chartex" xmlns:cx8="http://schemas.microsoft.com/office/drawing/2016/5/14/chartex" xmlns:mc="http://schemas.openxmlformats.org/markup-compatibility/2006" xmlns:aink="http://schemas.microsoft.com/office/drawing/2016/ink" xmlns:am3d="http://schemas.microsoft.com/office/drawing/2017/model3d" xmlns:o="urn:schemas-microsoft-com:office:office" xmlns:r="http://schemas.openxmlformats.org/officeDocument/2006/relationships" xmlns:m="http://schemas.openxmlformats.org/officeDocument/2006/math" xmlns:v="urn:schemas-microsoft-com:vml" xmlns:wp14="http://schemas.microsoft.com/office/word/2010/wordprocessingDrawing" xmlns:wp="http://schemas.openxmlformats.org/drawingml/2006/wordprocessingDrawing" xmlns:w10="urn:schemas-microsoft-com:office:word" xmlns:w="http://schemas.openxmlformats.org/wordprocessingml/2006/main" xmlns:w14="http://schemas.microsoft.com/office/word/2010/wordml" xmlns:w15="http://schemas.microsoft.com/office/word/2012/wordml" xmlns:w16cid="http://schemas.microsoft.com/office/word/2016/wordml/cid" xmlns:w16se="http://schemas.microsoft.com/office/word/2015/wordml/symex" xmlns:wpg="http://schemas.microsoft.com/office/word/2010/wordprocessingGroup" xmlns:wpi="http://schemas.microsoft.com/office/word/2010/wordprocessingInk" xmlns:wne="http://schemas.microsoft.com/office/word/2006/wordml" xmlns:wps="http://schemas.microsoft.com/office/word/2010/wordprocessingShape" mc:Ignorable="w14 w15 w16se w16cid wp14">
+  <w:abstractNum w:abstractNumId="0" w15:restartNumberingAfterBreak="0">
+    <w:nsid w:val="02925671"/>
+    <w:multiLevelType w:val="hybridMultilevel"/>
+    <w:tmpl w:val="2B86FD5E"/>
+    <w:lvl w:ilvl="0" w:tplc="AD263B4C">
+      <w:start w:val="1"/>
+      <w:numFmt w:val="upperRoman"/>
+      <w:lvlText w:val="%1."/>
+      <w:lvlJc w:val="right"/>
+      <w:pPr>
+        <w:ind w:left="720" w:hanging="360"/>
+      </w:pPr>
+      <w:rPr>
+        <w:b/>
+      </w:rPr>
+    </w:lvl>
+    <w:lvl w:ilvl="1" w:tplc="40090019" w:tentative="1">
+      <w:start w:val="1"/>
+      <w:numFmt w:val="lowerLetter"/>
+      <w:lvlText w:val="%2."/>
+      <w:lvlJc w:val="left"/>
+      <w:pPr>
+        <w:ind w:left="1440" w:hanging="360"/>
+      </w:pPr>
+    </w:lvl>
+    <w:lvl w:ilvl="2" w:tplc="4009001B" w:tentative="1">
+      <w:start w:val="1"/>
+      <w:numFmt w:val="lowerRoman"/>
+      <w:lvlText w:val="%3."/>
+      <w:lvlJc w:val="right"/>
+      <w:pPr>
+        <w:ind w:left="2160" w:hanging="180"/>
+      </w:pPr>
+    </w:lvl>
+    <w:lvl w:ilvl="3" w:tplc="4009000F" w:tentative="1">
+      <w:start w:val="1"/>
+      <w:numFmt w:val="decimal"/>
+      <w:lvlText w:val="%4."/>
+      <w:lvlJc w:val="left"/>
+      <w:pPr>
+        <w:ind w:left="2880" w:hanging="360"/>
+      </w:pPr>
+    </w:lvl>
+    <w:lvl w:ilvl="4" w:tplc="40090019" w:tentative="1">
+      <w:start w:val="1"/>
+      <w:numFmt w:val="lowerLetter"/>
+      <w:lvlText w:val="%5."/>
+      <w:lvlJc w:val="left"/>
+      <w:pPr>
+        <w:ind w:left="3600" w:hanging="360"/>
+      </w:pPr>
+    </w:lvl>
+    <w:lvl w:ilvl="5" w:tplc="4009001B" w:tentative="1">
+      <w:start w:val="1"/>
+      <w:numFmt w:val="lowerRoman"/>
+      <w:lvlText w:val="%6."/>
+      <w:lvlJc w:val="right"/>
+      <w:pPr>
+        <w:ind w:left="4320" w:hanging="180"/>
+      </w:pPr>
+    </w:lvl>
+    <w:lvl w:ilvl="6" w:tplc="4009000F" w:tentative="1">
+      <w:start w:val="1"/>
+      <w:numFmt w:val="decimal"/>
+      <w:lvlText w:val="%7."/>
+      <w:lvlJc w:val="left"/>
+      <w:pPr>
+        <w:ind w:left="5040" w:hanging="360"/>
+      </w:pPr>
+    </w:lvl>
+    <w:lvl w:ilvl="7" w:tplc="40090019" w:tentative="1">
+      <w:start w:val="1"/>
+      <w:numFmt w:val="lowerLetter"/>
+      <w:lvlText w:val="%8."/>
+      <w:lvlJc w:val="left"/>
+      <w:pPr>
+        <w:ind w:left="5760" w:hanging="360"/>
+      </w:pPr>
+    </w:lvl>
+    <w:lvl w:ilvl="8" w:tplc="4009001B" w:tentative="1">
+      <w:start w:val="1"/>
+      <w:numFmt w:val="lowerRoman"/>
+      <w:lvlText w:val="%9."/>
+      <w:lvlJc w:val="right"/>
+      <w:pPr>
+        <w:ind w:left="6480" w:hanging="180"/>
+      </w:pPr>
+    </w:lvl>
+  </w:abstractNum>
+  <w:abstractNum w:abstractNumId="1" w15:restartNumberingAfterBreak="0">
+    <w:nsid w:val="459B0BC3"/>
+    <w:multiLevelType w:val="hybridMultilevel"/>
+    <w:tmpl w:val="E95ABC7E"/>
+    <w:lvl w:ilvl="0" w:tplc="40090013">
+      <w:start w:val="1"/>
+      <w:numFmt w:val="upperRoman"/>
+      <w:lvlText w:val="%1."/>
+      <w:lvlJc w:val="right"/>
+      <w:pPr>
+        <w:ind w:left="644" w:hanging="360"/>
+      </w:pPr>
+      <w:rPr>
+        <w:b/>
+        <w:sz w:val="24"/>
+        <w:szCs w:val="24"/>
+      </w:rPr>
+    </w:lvl>
+    <w:lvl w:ilvl="1" w:tplc="40090019">
+      <w:start w:val="1"/>
+      <w:numFmt w:val="lowerLetter"/>
+      <w:lvlText w:val="%2."/>
+      <w:lvlJc w:val="left"/>
+      <w:pPr>
+        <w:ind w:left="-1516" w:hanging="360"/>
+      </w:pPr>
+    </w:lvl>
+    <w:lvl w:ilvl="2" w:tplc="4009001B" w:tentative="1">
+      <w:start w:val="1"/>
+      <w:numFmt w:val="lowerRoman"/>
+      <w:lvlText w:val="%3."/>
+      <w:lvlJc w:val="right"/>
+      <w:pPr>
+        <w:ind w:left="-796" w:hanging="180"/>
+      </w:pPr>
+    </w:lvl>
+    <w:lvl w:ilvl="3" w:tplc="4009000F" w:tentative="1">
+      <w:start w:val="1"/>
+      <w:numFmt w:val="decimal"/>
+      <w:lvlText w:val="%4."/>
+      <w:lvlJc w:val="left"/>
+      <w:pPr>
+        <w:ind w:left="-76" w:hanging="360"/>
+      </w:pPr>
+    </w:lvl>
+    <w:lvl w:ilvl="4" w:tplc="40090019" w:tentative="1">
+      <w:start w:val="1"/>
+      <w:numFmt w:val="lowerLetter"/>
+      <w:lvlText w:val="%5."/>
+      <w:lvlJc w:val="left"/>
+      <w:pPr>
+        <w:ind w:left="644" w:hanging="360"/>
+      </w:pPr>
+    </w:lvl>
+    <w:lvl w:ilvl="5" w:tplc="4009001B" w:tentative="1">
+      <w:start w:val="1"/>
+      <w:numFmt w:val="lowerRoman"/>
+      <w:lvlText w:val="%6."/>
+      <w:lvlJc w:val="right"/>
+      <w:pPr>
+        <w:ind w:left="1364" w:hanging="180"/>
+      </w:pPr>
+    </w:lvl>
+    <w:lvl w:ilvl="6" w:tplc="4009000F" w:tentative="1">
+      <w:start w:val="1"/>
+      <w:numFmt w:val="decimal"/>
+      <w:lvlText w:val="%7."/>
+      <w:lvlJc w:val="left"/>
+      <w:pPr>
+        <w:ind w:left="2084" w:hanging="360"/>
+      </w:pPr>
+    </w:lvl>
+    <w:lvl w:ilvl="7" w:tplc="40090019" w:tentative="1">
+      <w:start w:val="1"/>
+      <w:numFmt w:val="lowerLetter"/>
+      <w:lvlText w:val="%8."/>
+      <w:lvlJc w:val="left"/>
+      <w:pPr>
+        <w:ind w:left="2804" w:hanging="360"/>
+      </w:pPr>
+    </w:lvl>
+    <w:lvl w:ilvl="8" w:tplc="4009001B" w:tentative="1">
+      <w:start w:val="1"/>
+      <w:numFmt w:val="lowerRoman"/>
+      <w:lvlText w:val="%9."/>
+      <w:lvlJc w:val="right"/>
+      <w:pPr>
+        <w:ind w:left="3524" w:hanging="180"/>
+      </w:pPr>
+    </w:lvl>
+  </w:abstractNum>
+  <w:num w:numId="1">
+    <w:abstractNumId w:val="1"/>
+  </w:num>
+  <w:num w:numId="2">
+    <w:abstractNumId w:val="0"/>
+  </w:num>
+</w:numbering>
 </file>
 
 <file path=word/styles.xml><?xml version="1.0" encoding="utf-8"?>
@@ -2446,7 +4693,7 @@
     </w:rPrDefault>
     <w:pPrDefault/>
   </w:docDefaults>
-  <w:latentStyles w:defLockedState="0" w:defUIPriority="99" w:defSemiHidden="0" w:defUnhideWhenUsed="0" w:defQFormat="0" w:count="377">
+  <w:latentStyles w:defLockedState="0" w:defUIPriority="99" w:defSemiHidden="0" w:defUnhideWhenUsed="0" w:defQFormat="0" w:count="376">
     <w:lsdException w:name="Normal" w:uiPriority="0" w:qFormat="1"/>
     <w:lsdException w:name="heading 1" w:uiPriority="9" w:qFormat="1"/>
     <w:lsdException w:name="heading 2" w:semiHidden="1" w:uiPriority="9" w:unhideWhenUsed="1" w:qFormat="1"/>
@@ -2821,7 +5068,6 @@
     <w:lsdException w:name="Mention" w:semiHidden="1" w:unhideWhenUsed="1"/>
     <w:lsdException w:name="Smart Hyperlink" w:semiHidden="1" w:unhideWhenUsed="1"/>
     <w:lsdException w:name="Smart Link" w:semiHidden="1" w:unhideWhenUsed="1"/>
-    <w:lsdException w:name="Smart Link Error" w:semiHidden="1" w:unhideWhenUsed="1"/>
   </w:latentStyles>
   <w:style w:type="paragraph" w:default="1" w:styleId="Normal">
     <w:name w:val="Normal"/>
@@ -2935,6 +5181,49 @@
     <w:semiHidden/>
     <w:unhideWhenUsed/>
     <w:rsid w:val="00691AF4"/>
+  </w:style>
+  <w:style w:type="table" w:styleId="TableGrid">
+    <w:name w:val="Table Grid"/>
+    <w:basedOn w:val="TableNormal"/>
+    <w:uiPriority w:val="39"/>
+    <w:rsid w:val="008F1F68"/>
+    <w:tblPr>
+      <w:tblBorders>
+        <w:top w:val="single" w:sz="4" w:space="0" w:color="auto"/>
+        <w:left w:val="single" w:sz="4" w:space="0" w:color="auto"/>
+        <w:bottom w:val="single" w:sz="4" w:space="0" w:color="auto"/>
+        <w:right w:val="single" w:sz="4" w:space="0" w:color="auto"/>
+        <w:insideH w:val="single" w:sz="4" w:space="0" w:color="auto"/>
+        <w:insideV w:val="single" w:sz="4" w:space="0" w:color="auto"/>
+      </w:tblBorders>
+    </w:tblPr>
+  </w:style>
+  <w:style w:type="paragraph" w:styleId="BalloonText">
+    <w:name w:val="Balloon Text"/>
+    <w:basedOn w:val="Normal"/>
+    <w:link w:val="BalloonTextChar"/>
+    <w:uiPriority w:val="99"/>
+    <w:semiHidden/>
+    <w:unhideWhenUsed/>
+    <w:rsid w:val="00A52F0E"/>
+    <w:rPr>
+      <w:rFonts w:ascii="Times New Roman" w:hAnsi="Times New Roman" w:cs="Times New Roman"/>
+      <w:sz w:val="18"/>
+      <w:szCs w:val="18"/>
+    </w:rPr>
+  </w:style>
+  <w:style w:type="character" w:customStyle="1" w:styleId="BalloonTextChar">
+    <w:name w:val="Balloon Text Char"/>
+    <w:basedOn w:val="DefaultParagraphFont"/>
+    <w:link w:val="BalloonText"/>
+    <w:uiPriority w:val="99"/>
+    <w:semiHidden/>
+    <w:rsid w:val="00A52F0E"/>
+    <w:rPr>
+      <w:rFonts w:ascii="Times New Roman" w:hAnsi="Times New Roman" w:cs="Times New Roman"/>
+      <w:sz w:val="18"/>
+      <w:szCs w:val="18"/>
+    </w:rPr>
   </w:style>
 </w:styles>
 </file>

</xml_diff>